<commit_message>
A revisão da Doc, mais a tabela dos Riscos
</commit_message>
<xml_diff>
--- a/Documentação/Coffee Tech - Auditoria de armazenagem computadorizada.docx
+++ b/Documentação/Coffee Tech - Auditoria de armazenagem computadorizada.docx
@@ -1,6 +1,6 @@
 
 <file path=word/document.xml><?xml version="1.0" encoding="utf-8"?>
-<w:document xmlns:wpc="http://schemas.microsoft.com/office/word/2010/wordprocessingCanvas" xmlns:cx="http://schemas.microsoft.com/office/drawing/2014/chartex" xmlns:cx1="http://schemas.microsoft.com/office/drawing/2015/9/8/chartex" xmlns:cx2="http://schemas.microsoft.com/office/drawing/2015/10/21/chartex" xmlns:cx3="http://schemas.microsoft.com/office/drawing/2016/5/9/chartex" xmlns:cx4="http://schemas.microsoft.com/office/drawing/2016/5/10/chartex" xmlns:cx5="http://schemas.microsoft.com/office/drawing/2016/5/11/chartex" xmlns:cx6="http://schemas.microsoft.com/office/drawing/2016/5/12/chartex" xmlns:cx7="http://schemas.microsoft.com/office/drawing/2016/5/13/chartex" xmlns:cx8="http://schemas.microsoft.com/office/drawing/2016/5/14/chartex" xmlns:mc="http://schemas.openxmlformats.org/markup-compatibility/2006" xmlns:aink="http://schemas.microsoft.com/office/drawing/2016/ink" xmlns:am3d="http://schemas.microsoft.com/office/drawing/2017/model3d" xmlns:o="urn:schemas-microsoft-com:office:office" xmlns:r="http://schemas.openxmlformats.org/officeDocument/2006/relationships" xmlns:m="http://schemas.openxmlformats.org/officeDocument/2006/math" xmlns:v="urn:schemas-microsoft-com:vml" xmlns:wp14="http://schemas.microsoft.com/office/word/2010/wordprocessingDrawing" xmlns:wp="http://schemas.openxmlformats.org/drawingml/2006/wordprocessingDrawing" xmlns:w10="urn:schemas-microsoft-com:office:word" xmlns:w="http://schemas.openxmlformats.org/wordprocessingml/2006/main" xmlns:w14="http://schemas.microsoft.com/office/word/2010/wordml" xmlns:w15="http://schemas.microsoft.com/office/word/2012/wordml" xmlns:w16cid="http://schemas.microsoft.com/office/word/2016/wordml/cid" xmlns:w16se="http://schemas.microsoft.com/office/word/2015/wordml/symex" xmlns:wpg="http://schemas.microsoft.com/office/word/2010/wordprocessingGroup" xmlns:wpi="http://schemas.microsoft.com/office/word/2010/wordprocessingInk" xmlns:wne="http://schemas.microsoft.com/office/word/2006/wordml" xmlns:wps="http://schemas.microsoft.com/office/word/2010/wordprocessingShape" mc:Ignorable="w14 w15 w16se w16cid wp14">
+<w:document xmlns:wpc="http://schemas.microsoft.com/office/word/2010/wordprocessingCanvas" xmlns:cx="http://schemas.microsoft.com/office/drawing/2014/chartex" xmlns:cx1="http://schemas.microsoft.com/office/drawing/2015/9/8/chartex" xmlns:cx2="http://schemas.microsoft.com/office/drawing/2015/10/21/chartex" xmlns:cx3="http://schemas.microsoft.com/office/drawing/2016/5/9/chartex" xmlns:cx4="http://schemas.microsoft.com/office/drawing/2016/5/10/chartex" xmlns:cx5="http://schemas.microsoft.com/office/drawing/2016/5/11/chartex" xmlns:cx6="http://schemas.microsoft.com/office/drawing/2016/5/12/chartex" xmlns:cx7="http://schemas.microsoft.com/office/drawing/2016/5/13/chartex" xmlns:cx8="http://schemas.microsoft.com/office/drawing/2016/5/14/chartex" xmlns:mc="http://schemas.openxmlformats.org/markup-compatibility/2006" xmlns:aink="http://schemas.microsoft.com/office/drawing/2016/ink" xmlns:am3d="http://schemas.microsoft.com/office/drawing/2017/model3d" xmlns:o="urn:schemas-microsoft-com:office:office" xmlns:oel="http://schemas.microsoft.com/office/2019/extlst" xmlns:r="http://schemas.openxmlformats.org/officeDocument/2006/relationships" xmlns:m="http://schemas.openxmlformats.org/officeDocument/2006/math" xmlns:v="urn:schemas-microsoft-com:vml" xmlns:wp14="http://schemas.microsoft.com/office/word/2010/wordprocessingDrawing" xmlns:wp="http://schemas.openxmlformats.org/drawingml/2006/wordprocessingDrawing" xmlns:w10="urn:schemas-microsoft-com:office:word" xmlns:w="http://schemas.openxmlformats.org/wordprocessingml/2006/main" xmlns:w14="http://schemas.microsoft.com/office/word/2010/wordml" xmlns:w15="http://schemas.microsoft.com/office/word/2012/wordml" xmlns:w16cex="http://schemas.microsoft.com/office/word/2018/wordml/cex" xmlns:w16cid="http://schemas.microsoft.com/office/word/2016/wordml/cid" xmlns:w16="http://schemas.microsoft.com/office/word/2018/wordml" xmlns:w16sdtdh="http://schemas.microsoft.com/office/word/2020/wordml/sdtdatahash" xmlns:w16se="http://schemas.microsoft.com/office/word/2015/wordml/symex" xmlns:wpg="http://schemas.microsoft.com/office/word/2010/wordprocessingGroup" xmlns:wpi="http://schemas.microsoft.com/office/word/2010/wordprocessingInk" xmlns:wne="http://schemas.microsoft.com/office/word/2006/wordml" xmlns:wps="http://schemas.microsoft.com/office/word/2010/wordprocessingShape" mc:Ignorable="w14 w15 w16se w16cid w16 w16cex w16sdtdh wp14">
   <w:body>
     <w:p>
       <w:pPr>
@@ -16,238 +16,6 @@
       <w:pPr>
         <w:pStyle w:val="Ttulo1"/>
       </w:pPr>
-    </w:p>
-    <w:p>
-      <w:pPr>
-        <w:pStyle w:val="Ttulo1"/>
-        <w:jc w:val="center"/>
-        <w:rPr>
-          <w:sz w:val="36"/>
-          <w:szCs w:val="36"/>
-        </w:rPr>
-      </w:pPr>
-      <w:bookmarkStart w:id="0" w:name="_Toc112100070"/>
-      <w:bookmarkStart w:id="1" w:name="_Toc114609105"/>
-      <w:r>
-        <w:rPr>
-          <w:sz w:val="36"/>
-          <w:szCs w:val="36"/>
-        </w:rPr>
-        <w:t xml:space="preserve">Grupo </w:t>
-      </w:r>
-      <w:r>
-        <w:rPr>
-          <w:sz w:val="36"/>
-          <w:szCs w:val="36"/>
-        </w:rPr>
-        <w:t>10</w:t>
-      </w:r>
-      <w:r>
-        <w:rPr>
-          <w:sz w:val="36"/>
-          <w:szCs w:val="36"/>
-        </w:rPr>
-        <w:t xml:space="preserve"> </w:t>
-      </w:r>
-      <w:r>
-        <w:rPr>
-          <w:sz w:val="36"/>
-          <w:szCs w:val="36"/>
-        </w:rPr>
-        <w:t>1</w:t>
-      </w:r>
-      <w:r>
-        <w:rPr>
-          <w:sz w:val="36"/>
-          <w:szCs w:val="36"/>
-        </w:rPr>
-        <w:t>ADS</w:t>
-      </w:r>
-      <w:r>
-        <w:rPr>
-          <w:sz w:val="36"/>
-          <w:szCs w:val="36"/>
-        </w:rPr>
-        <w:t>-</w:t>
-      </w:r>
-      <w:r>
-        <w:rPr>
-          <w:sz w:val="36"/>
-          <w:szCs w:val="36"/>
-        </w:rPr>
-        <w:t xml:space="preserve">A </w:t>
-      </w:r>
-      <w:r>
-        <w:rPr>
-          <w:sz w:val="36"/>
-          <w:szCs w:val="36"/>
-        </w:rPr>
-        <w:t>- Alunos:</w:t>
-      </w:r>
-      <w:r>
-        <w:rPr>
-          <w:sz w:val="36"/>
-          <w:szCs w:val="36"/>
-        </w:rPr>
-        <w:br/>
-      </w:r>
-      <w:r>
-        <w:rPr>
-          <w:sz w:val="36"/>
-          <w:szCs w:val="36"/>
-        </w:rPr>
-        <w:br/>
-        <w:t>Samuel Almeida Sousa</w:t>
-      </w:r>
-      <w:r>
-        <w:rPr>
-          <w:sz w:val="36"/>
-          <w:szCs w:val="36"/>
-        </w:rPr>
-        <w:t xml:space="preserve"> </w:t>
-      </w:r>
-      <w:r>
-        <w:rPr>
-          <w:sz w:val="36"/>
-          <w:szCs w:val="36"/>
-        </w:rPr>
-        <w:br/>
-      </w:r>
-      <w:r>
-        <w:rPr>
-          <w:sz w:val="36"/>
-          <w:szCs w:val="36"/>
-        </w:rPr>
-        <w:t>Wallace Alcantara Ribeiro Junior</w:t>
-      </w:r>
-      <w:r>
-        <w:rPr>
-          <w:sz w:val="36"/>
-          <w:szCs w:val="36"/>
-        </w:rPr>
-        <w:br/>
-      </w:r>
-      <w:r>
-        <w:rPr>
-          <w:sz w:val="36"/>
-          <w:szCs w:val="36"/>
-        </w:rPr>
-        <w:t xml:space="preserve">Isabela </w:t>
-      </w:r>
-      <w:proofErr w:type="spellStart"/>
-      <w:r>
-        <w:rPr>
-          <w:sz w:val="36"/>
-          <w:szCs w:val="36"/>
-        </w:rPr>
-        <w:t>Saori</w:t>
-      </w:r>
-      <w:proofErr w:type="spellEnd"/>
-      <w:r>
-        <w:rPr>
-          <w:sz w:val="36"/>
-          <w:szCs w:val="36"/>
-        </w:rPr>
-        <w:t xml:space="preserve"> Nakano</w:t>
-      </w:r>
-      <w:r>
-        <w:rPr>
-          <w:sz w:val="36"/>
-          <w:szCs w:val="36"/>
-        </w:rPr>
-        <w:br/>
-      </w:r>
-      <w:r>
-        <w:rPr>
-          <w:sz w:val="36"/>
-          <w:szCs w:val="36"/>
-        </w:rPr>
-        <w:t>Matheus Martins Toledo Rosa</w:t>
-      </w:r>
-      <w:r>
-        <w:rPr>
-          <w:sz w:val="36"/>
-          <w:szCs w:val="36"/>
-        </w:rPr>
-        <w:br/>
-      </w:r>
-      <w:bookmarkEnd w:id="0"/>
-      <w:r>
-        <w:rPr>
-          <w:sz w:val="36"/>
-          <w:szCs w:val="36"/>
-        </w:rPr>
-        <w:t xml:space="preserve">Eduardo </w:t>
-      </w:r>
-      <w:proofErr w:type="spellStart"/>
-      <w:r>
-        <w:rPr>
-          <w:sz w:val="36"/>
-          <w:szCs w:val="36"/>
-        </w:rPr>
-        <w:t>Damaceno</w:t>
-      </w:r>
-      <w:proofErr w:type="spellEnd"/>
-      <w:r>
-        <w:rPr>
-          <w:sz w:val="36"/>
-          <w:szCs w:val="36"/>
-        </w:rPr>
-        <w:t xml:space="preserve"> Da Silva</w:t>
-      </w:r>
-      <w:r>
-        <w:rPr>
-          <w:sz w:val="36"/>
-          <w:szCs w:val="36"/>
-        </w:rPr>
-        <w:br/>
-      </w:r>
-      <w:r>
-        <w:rPr>
-          <w:sz w:val="36"/>
-          <w:szCs w:val="36"/>
-        </w:rPr>
-        <w:t xml:space="preserve">William Alexander </w:t>
-      </w:r>
-      <w:proofErr w:type="spellStart"/>
-      <w:r>
-        <w:rPr>
-          <w:sz w:val="36"/>
-          <w:szCs w:val="36"/>
-        </w:rPr>
-        <w:t>Kokubun</w:t>
-      </w:r>
-      <w:proofErr w:type="spellEnd"/>
-      <w:r>
-        <w:rPr>
-          <w:sz w:val="36"/>
-          <w:szCs w:val="36"/>
-        </w:rPr>
-        <w:br/>
-        <w:t>Diego Costa Moreira</w:t>
-      </w:r>
-      <w:bookmarkEnd w:id="1"/>
-      <w:r>
-        <w:rPr>
-          <w:sz w:val="36"/>
-          <w:szCs w:val="36"/>
-        </w:rPr>
-        <w:t xml:space="preserve"> </w:t>
-      </w:r>
-      <w:r>
-        <w:rPr>
-          <w:sz w:val="36"/>
-          <w:szCs w:val="36"/>
-        </w:rPr>
-        <w:br/>
-      </w:r>
-      <w:r>
-        <w:rPr>
-          <w:sz w:val="36"/>
-          <w:szCs w:val="36"/>
-        </w:rPr>
-        <w:br/>
-      </w:r>
     </w:p>
     <w:p>
       <w:pPr>
@@ -370,6 +138,183 @@
       <w:pPr>
         <w:pStyle w:val="Ttulo1"/>
       </w:pPr>
+    </w:p>
+    <w:p/>
+    <w:p>
+      <w:pPr>
+        <w:pStyle w:val="Ttulo1"/>
+        <w:jc w:val="center"/>
+        <w:rPr>
+          <w:sz w:val="36"/>
+          <w:szCs w:val="36"/>
+        </w:rPr>
+      </w:pPr>
+      <w:bookmarkStart w:id="0" w:name="_Toc112100070"/>
+      <w:bookmarkStart w:id="1" w:name="_Toc114609105"/>
+      <w:r>
+        <w:rPr>
+          <w:sz w:val="36"/>
+          <w:szCs w:val="36"/>
+        </w:rPr>
+        <w:t>Grupo 10 1ADS-A - Alunos:</w:t>
+      </w:r>
+      <w:r>
+        <w:rPr>
+          <w:sz w:val="36"/>
+          <w:szCs w:val="36"/>
+        </w:rPr>
+        <w:br/>
+      </w:r>
+      <w:r>
+        <w:rPr>
+          <w:sz w:val="36"/>
+          <w:szCs w:val="36"/>
+        </w:rPr>
+        <w:br/>
+        <w:t xml:space="preserve">Samuel Almeida Sousa </w:t>
+      </w:r>
+      <w:r>
+        <w:rPr>
+          <w:sz w:val="36"/>
+          <w:szCs w:val="36"/>
+        </w:rPr>
+        <w:br/>
+      </w:r>
+      <w:r>
+        <w:rPr>
+          <w:sz w:val="36"/>
+          <w:szCs w:val="36"/>
+        </w:rPr>
+        <w:t>Wallace Alcantara Ribeiro Junior</w:t>
+      </w:r>
+      <w:r>
+        <w:rPr>
+          <w:sz w:val="36"/>
+          <w:szCs w:val="36"/>
+        </w:rPr>
+        <w:br/>
+      </w:r>
+      <w:r>
+        <w:rPr>
+          <w:sz w:val="36"/>
+          <w:szCs w:val="36"/>
+        </w:rPr>
+        <w:t xml:space="preserve">Isabela </w:t>
+      </w:r>
+      <w:proofErr w:type="spellStart"/>
+      <w:r>
+        <w:rPr>
+          <w:sz w:val="36"/>
+          <w:szCs w:val="36"/>
+        </w:rPr>
+        <w:t>Saori</w:t>
+      </w:r>
+      <w:proofErr w:type="spellEnd"/>
+      <w:r>
+        <w:rPr>
+          <w:sz w:val="36"/>
+          <w:szCs w:val="36"/>
+        </w:rPr>
+        <w:t xml:space="preserve"> Nakano</w:t>
+      </w:r>
+      <w:r>
+        <w:rPr>
+          <w:sz w:val="36"/>
+          <w:szCs w:val="36"/>
+        </w:rPr>
+        <w:br/>
+      </w:r>
+      <w:r>
+        <w:rPr>
+          <w:sz w:val="36"/>
+          <w:szCs w:val="36"/>
+        </w:rPr>
+        <w:t>Matheus Martins Toledo Rosa</w:t>
+      </w:r>
+      <w:r>
+        <w:rPr>
+          <w:sz w:val="36"/>
+          <w:szCs w:val="36"/>
+        </w:rPr>
+        <w:br/>
+      </w:r>
+      <w:bookmarkEnd w:id="0"/>
+      <w:r>
+        <w:rPr>
+          <w:sz w:val="36"/>
+          <w:szCs w:val="36"/>
+        </w:rPr>
+        <w:t xml:space="preserve">Eduardo </w:t>
+      </w:r>
+      <w:proofErr w:type="spellStart"/>
+      <w:r>
+        <w:rPr>
+          <w:sz w:val="36"/>
+          <w:szCs w:val="36"/>
+        </w:rPr>
+        <w:t>Damaceno</w:t>
+      </w:r>
+      <w:proofErr w:type="spellEnd"/>
+      <w:r>
+        <w:rPr>
+          <w:sz w:val="36"/>
+          <w:szCs w:val="36"/>
+        </w:rPr>
+        <w:t xml:space="preserve"> Da Silva</w:t>
+      </w:r>
+      <w:r>
+        <w:rPr>
+          <w:sz w:val="36"/>
+          <w:szCs w:val="36"/>
+        </w:rPr>
+        <w:br/>
+      </w:r>
+      <w:r>
+        <w:rPr>
+          <w:sz w:val="36"/>
+          <w:szCs w:val="36"/>
+        </w:rPr>
+        <w:t xml:space="preserve">William Alexander </w:t>
+      </w:r>
+      <w:proofErr w:type="spellStart"/>
+      <w:r>
+        <w:rPr>
+          <w:sz w:val="36"/>
+          <w:szCs w:val="36"/>
+        </w:rPr>
+        <w:t>Kokubun</w:t>
+      </w:r>
+      <w:proofErr w:type="spellEnd"/>
+      <w:r>
+        <w:rPr>
+          <w:sz w:val="36"/>
+          <w:szCs w:val="36"/>
+        </w:rPr>
+        <w:br/>
+        <w:t>Diego Costa Moreira</w:t>
+      </w:r>
+      <w:bookmarkEnd w:id="1"/>
+      <w:r>
+        <w:rPr>
+          <w:sz w:val="36"/>
+          <w:szCs w:val="36"/>
+        </w:rPr>
+        <w:t xml:space="preserve"> </w:t>
+      </w:r>
+      <w:r>
+        <w:rPr>
+          <w:sz w:val="36"/>
+          <w:szCs w:val="36"/>
+        </w:rPr>
+        <w:br/>
+      </w:r>
+      <w:r>
+        <w:rPr>
+          <w:sz w:val="36"/>
+          <w:szCs w:val="36"/>
+        </w:rPr>
+        <w:br/>
+      </w:r>
     </w:p>
     <w:p>
       <w:pPr>
@@ -1004,79 +949,6 @@
               <w:szCs w:val="32"/>
             </w:rPr>
           </w:pPr>
-          <w:hyperlink w:anchor="_Toc114609112" w:history="1">
-            <w:r>
-              <w:rPr>
-                <w:rStyle w:val="Hyperlink"/>
-                <w:noProof/>
-                <w:sz w:val="32"/>
-                <w:szCs w:val="32"/>
-              </w:rPr>
-              <w:t>Backlog</w:t>
-            </w:r>
-            <w:r>
-              <w:rPr>
-                <w:noProof/>
-                <w:webHidden/>
-                <w:sz w:val="32"/>
-                <w:szCs w:val="32"/>
-              </w:rPr>
-              <w:tab/>
-            </w:r>
-            <w:r>
-              <w:rPr>
-                <w:noProof/>
-                <w:webHidden/>
-                <w:sz w:val="32"/>
-                <w:szCs w:val="32"/>
-              </w:rPr>
-              <w:fldChar w:fldCharType="begin"/>
-            </w:r>
-            <w:r>
-              <w:rPr>
-                <w:noProof/>
-                <w:webHidden/>
-                <w:sz w:val="32"/>
-                <w:szCs w:val="32"/>
-              </w:rPr>
-              <w:instrText xml:space="preserve"> PAGEREF _Toc114609112 \h </w:instrText>
-            </w:r>
-            <w:r>
-              <w:rPr>
-                <w:noProof/>
-                <w:webHidden/>
-                <w:sz w:val="32"/>
-                <w:szCs w:val="32"/>
-              </w:rPr>
-            </w:r>
-            <w:r>
-              <w:rPr>
-                <w:noProof/>
-                <w:webHidden/>
-                <w:sz w:val="32"/>
-                <w:szCs w:val="32"/>
-              </w:rPr>
-              <w:fldChar w:fldCharType="separate"/>
-            </w:r>
-            <w:r>
-              <w:rPr>
-                <w:noProof/>
-                <w:webHidden/>
-                <w:sz w:val="32"/>
-                <w:szCs w:val="32"/>
-              </w:rPr>
-              <w:t>6</w:t>
-            </w:r>
-            <w:r>
-              <w:rPr>
-                <w:noProof/>
-                <w:webHidden/>
-                <w:sz w:val="32"/>
-                <w:szCs w:val="32"/>
-              </w:rPr>
-              <w:fldChar w:fldCharType="end"/>
-            </w:r>
-          </w:hyperlink>
         </w:p>
         <w:p>
           <w:r>
@@ -1385,8 +1257,8 @@
           <w:b/>
           <w:bCs/>
           <w:color w:val="2F5496" w:themeColor="accent1" w:themeShade="BF"/>
-          <w:sz w:val="32"/>
-          <w:szCs w:val="32"/>
+          <w:sz w:val="28"/>
+          <w:szCs w:val="28"/>
         </w:rPr>
       </w:pPr>
       <w:r>
@@ -1407,8 +1279,8 @@
           <w:b/>
           <w:bCs/>
           <w:color w:val="2F5496" w:themeColor="accent1" w:themeShade="BF"/>
-          <w:sz w:val="36"/>
-          <w:szCs w:val="36"/>
+          <w:sz w:val="28"/>
+          <w:szCs w:val="28"/>
         </w:rPr>
         <w:t>CoffeeTech</w:t>
       </w:r>
@@ -1419,8 +1291,8 @@
           <w:b/>
           <w:bCs/>
           <w:color w:val="2F5496" w:themeColor="accent1" w:themeShade="BF"/>
-          <w:sz w:val="36"/>
-          <w:szCs w:val="36"/>
+          <w:sz w:val="28"/>
+          <w:szCs w:val="28"/>
         </w:rPr>
         <w:t xml:space="preserve"> </w:t>
       </w:r>
@@ -1430,8 +1302,8 @@
           <w:b/>
           <w:bCs/>
           <w:color w:val="2F5496" w:themeColor="accent1" w:themeShade="BF"/>
-          <w:sz w:val="36"/>
-          <w:szCs w:val="36"/>
+          <w:sz w:val="28"/>
+          <w:szCs w:val="28"/>
         </w:rPr>
         <w:t xml:space="preserve">- </w:t>
       </w:r>
@@ -1441,8 +1313,8 @@
           <w:b/>
           <w:bCs/>
           <w:color w:val="2F5496" w:themeColor="accent1" w:themeShade="BF"/>
-          <w:sz w:val="36"/>
-          <w:szCs w:val="36"/>
+          <w:sz w:val="28"/>
+          <w:szCs w:val="28"/>
         </w:rPr>
         <w:t>Auditoria</w:t>
       </w:r>
@@ -1452,8 +1324,8 @@
           <w:b/>
           <w:bCs/>
           <w:color w:val="2F5496" w:themeColor="accent1" w:themeShade="BF"/>
-          <w:sz w:val="36"/>
-          <w:szCs w:val="36"/>
+          <w:sz w:val="28"/>
+          <w:szCs w:val="28"/>
         </w:rPr>
         <w:t xml:space="preserve"> </w:t>
       </w:r>
@@ -1463,8 +1335,8 @@
           <w:b/>
           <w:bCs/>
           <w:color w:val="2F5496" w:themeColor="accent1" w:themeShade="BF"/>
-          <w:sz w:val="36"/>
-          <w:szCs w:val="36"/>
+          <w:sz w:val="28"/>
+          <w:szCs w:val="28"/>
         </w:rPr>
         <w:t xml:space="preserve">de </w:t>
       </w:r>
@@ -1474,8 +1346,8 @@
           <w:b/>
           <w:bCs/>
           <w:color w:val="2F5496" w:themeColor="accent1" w:themeShade="BF"/>
-          <w:sz w:val="36"/>
-          <w:szCs w:val="36"/>
+          <w:sz w:val="28"/>
+          <w:szCs w:val="28"/>
         </w:rPr>
         <w:t>armazena</w:t>
       </w:r>
@@ -1485,8 +1357,8 @@
           <w:b/>
           <w:bCs/>
           <w:color w:val="2F5496" w:themeColor="accent1" w:themeShade="BF"/>
-          <w:sz w:val="36"/>
-          <w:szCs w:val="36"/>
+          <w:sz w:val="28"/>
+          <w:szCs w:val="28"/>
         </w:rPr>
         <w:t>gem</w:t>
       </w:r>
@@ -1496,8 +1368,8 @@
           <w:b/>
           <w:bCs/>
           <w:color w:val="2F5496" w:themeColor="accent1" w:themeShade="BF"/>
-          <w:sz w:val="36"/>
-          <w:szCs w:val="36"/>
+          <w:sz w:val="28"/>
+          <w:szCs w:val="28"/>
         </w:rPr>
         <w:t xml:space="preserve"> </w:t>
       </w:r>
@@ -1507,8 +1379,8 @@
           <w:b/>
           <w:bCs/>
           <w:color w:val="2F5496" w:themeColor="accent1" w:themeShade="BF"/>
-          <w:sz w:val="36"/>
-          <w:szCs w:val="36"/>
+          <w:sz w:val="28"/>
+          <w:szCs w:val="28"/>
         </w:rPr>
         <w:t>computadorizada</w:t>
       </w:r>
@@ -1518,8 +1390,8 @@
           <w:b/>
           <w:bCs/>
           <w:color w:val="2F5496" w:themeColor="accent1" w:themeShade="BF"/>
-          <w:sz w:val="36"/>
-          <w:szCs w:val="36"/>
+          <w:sz w:val="28"/>
+          <w:szCs w:val="28"/>
         </w:rPr>
         <w:br/>
       </w:r>
@@ -1527,10 +1399,16 @@
     <w:p>
       <w:pPr>
         <w:jc w:val="center"/>
+        <w:rPr>
+          <w:sz w:val="28"/>
+          <w:szCs w:val="28"/>
+        </w:rPr>
       </w:pPr>
       <w:r>
         <w:rPr>
           <w:noProof/>
+          <w:sz w:val="28"/>
+          <w:szCs w:val="28"/>
         </w:rPr>
         <w:drawing>
           <wp:inline distT="0" distB="0" distL="0" distR="0" wp14:anchorId="1E9C0BD3" wp14:editId="6AF35131">
@@ -1575,41 +1453,55 @@
         </w:drawing>
       </w:r>
     </w:p>
-    <w:p/>
+    <w:p>
+      <w:pPr>
+        <w:rPr>
+          <w:sz w:val="28"/>
+          <w:szCs w:val="28"/>
+        </w:rPr>
+      </w:pPr>
+    </w:p>
     <w:p>
       <w:pPr>
         <w:pStyle w:val="Ttulo1"/>
         <w:jc w:val="both"/>
         <w:rPr>
-          <w:sz w:val="36"/>
-          <w:szCs w:val="36"/>
+          <w:sz w:val="28"/>
+          <w:szCs w:val="28"/>
         </w:rPr>
       </w:pPr>
       <w:bookmarkStart w:id="2" w:name="_Toc114609106"/>
       <w:r>
         <w:rPr>
-          <w:sz w:val="36"/>
-          <w:szCs w:val="36"/>
+          <w:sz w:val="28"/>
+          <w:szCs w:val="28"/>
         </w:rPr>
         <w:t>Contexto do Negócio</w:t>
       </w:r>
       <w:bookmarkEnd w:id="2"/>
     </w:p>
-    <w:p/>
+    <w:p>
+      <w:pPr>
+        <w:rPr>
+          <w:sz w:val="28"/>
+          <w:szCs w:val="28"/>
+        </w:rPr>
+      </w:pPr>
+    </w:p>
     <w:p>
       <w:pPr>
         <w:ind w:firstLine="567"/>
         <w:rPr>
           <w:rFonts w:cs="Arial"/>
-          <w:sz w:val="32"/>
-          <w:szCs w:val="32"/>
+          <w:sz w:val="28"/>
+          <w:szCs w:val="28"/>
         </w:rPr>
       </w:pPr>
       <w:r>
         <w:rPr>
           <w:rFonts w:cs="Arial"/>
-          <w:sz w:val="32"/>
-          <w:szCs w:val="32"/>
+          <w:sz w:val="28"/>
+          <w:szCs w:val="28"/>
         </w:rPr>
         <w:t>Sabemos que o café é um produto de extremo peso no mercado mundial, mas não conhecemos muito de sua história de origem no Brasil, então uma breve introdução sobre sua origem. Logo após a Independência do Brasil como país sua base de economia passou a ser o café, com seu cultivo e expansão pela nação bem definidas por fases históricas:</w:t>
       </w:r>
@@ -1625,15 +1517,15 @@
         <w:ind w:left="0" w:firstLine="567"/>
         <w:rPr>
           <w:rFonts w:cs="Arial"/>
-          <w:sz w:val="32"/>
-          <w:szCs w:val="32"/>
+          <w:sz w:val="28"/>
+          <w:szCs w:val="28"/>
         </w:rPr>
       </w:pPr>
       <w:r>
         <w:rPr>
           <w:rFonts w:cs="Arial"/>
-          <w:sz w:val="32"/>
-          <w:szCs w:val="32"/>
+          <w:sz w:val="28"/>
+          <w:szCs w:val="28"/>
         </w:rPr>
         <w:t>A primeira fase histórica deve seu início como principal cenário o vale do Paraíba, de 1860 até o começo de 1880, sua produção na região atingiu seus mais altos níveis de riquezas, mas ao longo dos anos 80 o vale entra em sua derradeira decadência.</w:t>
       </w:r>
@@ -1649,15 +1541,15 @@
         <w:ind w:left="0" w:firstLine="567"/>
         <w:rPr>
           <w:rFonts w:cs="Arial"/>
-          <w:sz w:val="32"/>
-          <w:szCs w:val="32"/>
+          <w:sz w:val="28"/>
+          <w:szCs w:val="28"/>
         </w:rPr>
       </w:pPr>
       <w:r>
         <w:rPr>
           <w:rFonts w:cs="Arial"/>
-          <w:sz w:val="32"/>
-          <w:szCs w:val="32"/>
+          <w:sz w:val="28"/>
+          <w:szCs w:val="28"/>
         </w:rPr>
         <w:t>Sua próxima fase ocorre no oeste paulistano, onde a produção desenvolvida se obteve por uma forma diferente utilizando imigrantes, trabalho livre, ao invés do trabalho escravo. Na mesma época houve a construção das estradas de ferro, as famosas ferrovias.  Essa fase, que foi a base da república velha, continuou até o final da década de 20.</w:t>
       </w:r>
@@ -1673,36 +1565,18 @@
         <w:ind w:left="0" w:firstLine="567"/>
         <w:rPr>
           <w:rFonts w:cs="Arial"/>
-          <w:sz w:val="32"/>
-          <w:szCs w:val="32"/>
+          <w:sz w:val="28"/>
+          <w:szCs w:val="28"/>
         </w:rPr>
       </w:pPr>
       <w:r>
         <w:rPr>
           <w:rFonts w:cs="Arial"/>
-          <w:sz w:val="32"/>
-          <w:szCs w:val="32"/>
+          <w:sz w:val="28"/>
+          <w:szCs w:val="28"/>
         </w:rPr>
         <w:lastRenderedPageBreak/>
-        <w:t xml:space="preserve">Com o início da terceira fase seu desenvolvimento teve seu foco no extremo oeste paulista e no norte da Paraíba, caracterizados pelas suas pequenas propriedades e a importante </w:t>
-      </w:r>
-      <w:proofErr w:type="spellStart"/>
-      <w:r>
-        <w:rPr>
-          <w:rFonts w:cs="Arial"/>
-          <w:sz w:val="32"/>
-          <w:szCs w:val="32"/>
-        </w:rPr>
-        <w:t>cooperatividade</w:t>
-      </w:r>
-      <w:proofErr w:type="spellEnd"/>
-      <w:r>
-        <w:rPr>
-          <w:rFonts w:cs="Arial"/>
-          <w:sz w:val="32"/>
-          <w:szCs w:val="32"/>
-        </w:rPr>
-        <w:t xml:space="preserve"> entre elas.</w:t>
+        <w:t>Com o início da terceira fase seu desenvolvimento teve seu foco no extremo oeste paulista e no norte da Paraíba, caracterizados pelas suas pequenas propriedades e a importante cooperatividade entre elas.</w:t>
       </w:r>
     </w:p>
     <w:p>
@@ -1716,31 +1590,31 @@
         <w:ind w:left="0" w:firstLine="567"/>
         <w:rPr>
           <w:rFonts w:cs="Arial"/>
-          <w:sz w:val="32"/>
-          <w:szCs w:val="32"/>
+          <w:sz w:val="28"/>
+          <w:szCs w:val="28"/>
         </w:rPr>
       </w:pPr>
       <w:r>
         <w:rPr>
           <w:rFonts w:cs="Arial"/>
-          <w:sz w:val="32"/>
-          <w:szCs w:val="32"/>
+          <w:sz w:val="28"/>
+          <w:szCs w:val="28"/>
         </w:rPr>
         <w:t xml:space="preserve">Em sua </w:t>
       </w:r>
       <w:r>
         <w:rPr>
           <w:rFonts w:cs="Arial"/>
-          <w:sz w:val="32"/>
-          <w:szCs w:val="32"/>
+          <w:sz w:val="28"/>
+          <w:szCs w:val="28"/>
         </w:rPr>
         <w:t>última</w:t>
       </w:r>
       <w:r>
         <w:rPr>
           <w:rFonts w:cs="Arial"/>
-          <w:sz w:val="32"/>
-          <w:szCs w:val="32"/>
+          <w:sz w:val="28"/>
+          <w:szCs w:val="28"/>
         </w:rPr>
         <w:t xml:space="preserve"> fase, no ano de 1973 com o deslocamento das plantações de café para o cerrado mineiro. Tendo uma forte renovação na cultura desta vasta área por conta da utilização da tecnologia.</w:t>
       </w:r>
@@ -1750,23 +1624,23 @@
         <w:ind w:firstLine="567"/>
         <w:rPr>
           <w:rFonts w:cs="Arial"/>
-          <w:sz w:val="32"/>
-          <w:szCs w:val="32"/>
+          <w:sz w:val="28"/>
+          <w:szCs w:val="28"/>
         </w:rPr>
       </w:pPr>
       <w:r>
         <w:rPr>
           <w:rFonts w:cs="Arial"/>
-          <w:sz w:val="32"/>
-          <w:szCs w:val="32"/>
+          <w:sz w:val="28"/>
+          <w:szCs w:val="28"/>
         </w:rPr>
         <w:t>A</w:t>
       </w:r>
       <w:r>
         <w:rPr>
           <w:rFonts w:cs="Arial"/>
-          <w:sz w:val="32"/>
-          <w:szCs w:val="32"/>
+          <w:sz w:val="28"/>
+          <w:szCs w:val="28"/>
         </w:rPr>
         <w:t xml:space="preserve"> armazenagem dos pequenos grãos de café, existe um grave problema em seu processo por conta da delicadeza do grão. A tulha, utilizada como armazém para o café, tem como seu maior defeito o controle de ambiente podendo fazer com que o grão do café crie fungos, ou fique seco demais perdendo a qualidade do produto podendo chegar a até 20% de perda do grão.</w:t>
       </w:r>
@@ -1776,63 +1650,63 @@
         <w:ind w:firstLine="567"/>
         <w:rPr>
           <w:rFonts w:cs="Arial"/>
-          <w:sz w:val="32"/>
-          <w:szCs w:val="32"/>
+          <w:sz w:val="28"/>
+          <w:szCs w:val="28"/>
         </w:rPr>
       </w:pPr>
       <w:r>
         <w:rPr>
           <w:rFonts w:cs="Arial"/>
-          <w:sz w:val="32"/>
-          <w:szCs w:val="32"/>
+          <w:sz w:val="28"/>
+          <w:szCs w:val="28"/>
         </w:rPr>
         <w:t>Falando mais sobre</w:t>
       </w:r>
       <w:r>
         <w:rPr>
           <w:rFonts w:cs="Arial"/>
-          <w:sz w:val="32"/>
-          <w:szCs w:val="32"/>
+          <w:sz w:val="28"/>
+          <w:szCs w:val="28"/>
         </w:rPr>
         <w:t xml:space="preserve"> o</w:t>
       </w:r>
       <w:r>
         <w:rPr>
           <w:rFonts w:cs="Arial"/>
-          <w:sz w:val="32"/>
-          <w:szCs w:val="32"/>
+          <w:sz w:val="28"/>
+          <w:szCs w:val="28"/>
         </w:rPr>
         <w:t xml:space="preserve"> </w:t>
       </w:r>
       <w:r>
         <w:rPr>
           <w:rFonts w:cs="Arial"/>
-          <w:sz w:val="32"/>
-          <w:szCs w:val="32"/>
+          <w:sz w:val="28"/>
+          <w:szCs w:val="28"/>
         </w:rPr>
         <w:t>preparo</w:t>
       </w:r>
       <w:r>
         <w:rPr>
           <w:rFonts w:cs="Arial"/>
-          <w:sz w:val="32"/>
-          <w:szCs w:val="32"/>
+          <w:sz w:val="28"/>
+          <w:szCs w:val="28"/>
         </w:rPr>
         <w:t xml:space="preserve">, </w:t>
       </w:r>
       <w:r>
         <w:rPr>
           <w:rFonts w:cs="Arial"/>
-          <w:sz w:val="32"/>
-          <w:szCs w:val="32"/>
+          <w:sz w:val="28"/>
+          <w:szCs w:val="28"/>
         </w:rPr>
         <w:t xml:space="preserve">armazenagem </w:t>
       </w:r>
       <w:r>
         <w:rPr>
           <w:rFonts w:cs="Arial"/>
-          <w:sz w:val="32"/>
-          <w:szCs w:val="32"/>
+          <w:sz w:val="28"/>
+          <w:szCs w:val="28"/>
         </w:rPr>
         <w:t>e secagem do café para uma retenção com boas condições para a preservação da qualidade do grão do café o manual da Embrapa (Silva et al., 2015) cita que a umidade máxima permitida dentro de um armazém é de 60%, com o grão se mantendo com 11% de umidade dentro das sacas (sacos com os grãos de café).</w:t>
       </w:r>
@@ -1840,16 +1714,16 @@
         <w:rPr>
           <w:rFonts w:cs="Arial"/>
           <w:color w:val="FF0000"/>
-          <w:sz w:val="32"/>
-          <w:szCs w:val="32"/>
+          <w:sz w:val="28"/>
+          <w:szCs w:val="28"/>
         </w:rPr>
         <w:t xml:space="preserve">  </w:t>
       </w:r>
       <w:r>
         <w:rPr>
           <w:rFonts w:cs="Arial"/>
-          <w:sz w:val="32"/>
-          <w:szCs w:val="32"/>
+          <w:sz w:val="28"/>
+          <w:szCs w:val="28"/>
         </w:rPr>
         <w:t xml:space="preserve">A importância na observação da temperatura também é algo relevante, pois dependendo de seu valor que poderá variar entre 25°C e 30°C terá a probabilidade da criação de fungos causando </w:t>
       </w:r>
@@ -1857,8 +1731,8 @@
       <w:r>
         <w:rPr>
           <w:rFonts w:cs="Arial"/>
-          <w:sz w:val="32"/>
-          <w:szCs w:val="32"/>
+          <w:sz w:val="28"/>
+          <w:szCs w:val="28"/>
         </w:rPr>
         <w:t>emboloramento</w:t>
       </w:r>
@@ -1866,8 +1740,8 @@
       <w:r>
         <w:rPr>
           <w:rFonts w:cs="Arial"/>
-          <w:sz w:val="32"/>
-          <w:szCs w:val="32"/>
+          <w:sz w:val="28"/>
+          <w:szCs w:val="28"/>
         </w:rPr>
         <w:t>, manchas, etc.</w:t>
       </w:r>
@@ -1876,22 +1750,22 @@
       <w:pPr>
         <w:ind w:firstLine="567"/>
         <w:rPr>
-          <w:sz w:val="32"/>
-          <w:szCs w:val="32"/>
+          <w:sz w:val="28"/>
+          <w:szCs w:val="28"/>
         </w:rPr>
       </w:pPr>
       <w:r>
         <w:rPr>
           <w:rFonts w:cs="Arial"/>
-          <w:sz w:val="32"/>
-          <w:szCs w:val="32"/>
+          <w:sz w:val="28"/>
+          <w:szCs w:val="28"/>
         </w:rPr>
         <w:t>Mesmo com os cuidados na verificação da climatização do ambiente de armazenagem é importante a ressalta das boas práticas agrícolas que seriam a limpeza do armazém, controle de pragas e doenças, adubação correta e balanceada. Mas ainda assim, por conta da armazenagem inadequada do grão há perdas muito significativas que seria em torno de 15% de grãos armazenados. Tal estimativa foi feita pelos pesquisadores da Empresa Brasileira de Pesquisa Agropecuária, Embrapa Milho e Sorgo (MG).</w:t>
       </w:r>
       <w:r>
         <w:rPr>
-          <w:sz w:val="32"/>
-          <w:szCs w:val="32"/>
+          <w:sz w:val="28"/>
+          <w:szCs w:val="28"/>
         </w:rPr>
         <w:br/>
       </w:r>
@@ -1900,20 +1774,24 @@
       <w:pPr>
         <w:pStyle w:val="Ttulo1"/>
         <w:ind w:firstLine="567"/>
+        <w:rPr>
+          <w:sz w:val="28"/>
+          <w:szCs w:val="28"/>
+        </w:rPr>
       </w:pPr>
       <w:bookmarkStart w:id="3" w:name="_Toc114609107"/>
       <w:r>
         <w:rPr>
-          <w:sz w:val="36"/>
-          <w:szCs w:val="36"/>
+          <w:sz w:val="28"/>
+          <w:szCs w:val="28"/>
         </w:rPr>
         <w:t>Objetivo</w:t>
       </w:r>
       <w:bookmarkEnd w:id="3"/>
       <w:r>
         <w:rPr>
-          <w:sz w:val="36"/>
-          <w:szCs w:val="36"/>
+          <w:sz w:val="28"/>
+          <w:szCs w:val="28"/>
         </w:rPr>
         <w:br/>
       </w:r>
@@ -1922,106 +1800,167 @@
       <w:pPr>
         <w:ind w:firstLine="567"/>
         <w:rPr>
-          <w:sz w:val="32"/>
-          <w:szCs w:val="32"/>
-        </w:rPr>
-      </w:pPr>
-      <w:r>
-        <w:rPr>
-          <w:sz w:val="32"/>
-          <w:szCs w:val="32"/>
+          <w:sz w:val="28"/>
+          <w:szCs w:val="28"/>
+        </w:rPr>
+      </w:pPr>
+      <w:r>
+        <w:rPr>
+          <w:sz w:val="28"/>
+          <w:szCs w:val="28"/>
         </w:rPr>
         <w:t>O</w:t>
       </w:r>
       <w:r>
         <w:rPr>
-          <w:sz w:val="32"/>
-          <w:szCs w:val="32"/>
+          <w:sz w:val="28"/>
+          <w:szCs w:val="28"/>
         </w:rPr>
         <w:t xml:space="preserve"> nosso produto </w:t>
       </w:r>
       <w:proofErr w:type="spellStart"/>
       <w:r>
         <w:rPr>
-          <w:sz w:val="32"/>
-          <w:szCs w:val="32"/>
+          <w:sz w:val="28"/>
+          <w:szCs w:val="28"/>
         </w:rPr>
         <w:t>Coffee</w:t>
       </w:r>
       <w:proofErr w:type="spellEnd"/>
       <w:r>
         <w:rPr>
-          <w:sz w:val="32"/>
-          <w:szCs w:val="32"/>
+          <w:sz w:val="28"/>
+          <w:szCs w:val="28"/>
         </w:rPr>
         <w:t xml:space="preserve"> </w:t>
       </w:r>
       <w:proofErr w:type="spellStart"/>
       <w:r>
         <w:rPr>
-          <w:sz w:val="32"/>
-          <w:szCs w:val="32"/>
+          <w:sz w:val="28"/>
+          <w:szCs w:val="28"/>
         </w:rPr>
         <w:t>Thermal</w:t>
       </w:r>
       <w:proofErr w:type="spellEnd"/>
       <w:r>
         <w:rPr>
-          <w:sz w:val="32"/>
-          <w:szCs w:val="32"/>
+          <w:sz w:val="28"/>
+          <w:szCs w:val="28"/>
         </w:rPr>
         <w:t xml:space="preserve"> </w:t>
       </w:r>
       <w:proofErr w:type="spellStart"/>
       <w:r>
         <w:rPr>
-          <w:sz w:val="32"/>
-          <w:szCs w:val="32"/>
+          <w:sz w:val="28"/>
+          <w:szCs w:val="28"/>
         </w:rPr>
         <w:t>Solution</w:t>
       </w:r>
       <w:proofErr w:type="spellEnd"/>
       <w:r>
         <w:rPr>
-          <w:sz w:val="32"/>
-          <w:szCs w:val="32"/>
-        </w:rPr>
-        <w:t xml:space="preserve"> tem como objetivo fornecer auditoria independente e constante das condições de temperatura, umidade e luminosidade de ambientes de armazenamento de grãos de café para que através das informações coletadas o produtor possa garantir a boa integridade dos grãos fazendo ajustes nesses ambientes se necessário, evitando assim prejuízo pela falta de informações para efetuar o controle </w:t>
-      </w:r>
-      <w:r>
-        <w:rPr>
-          <w:sz w:val="32"/>
-          <w:szCs w:val="32"/>
-        </w:rPr>
-        <w:lastRenderedPageBreak/>
-        <w:t>dessas variáveis.</w:t>
-      </w:r>
-      <w:r>
-        <w:rPr>
-          <w:sz w:val="32"/>
-          <w:szCs w:val="32"/>
+          <w:sz w:val="28"/>
+          <w:szCs w:val="28"/>
+        </w:rPr>
+        <w:t xml:space="preserve"> tem como objetivo fornecer auditoria independente e constante das condições de temperatura</w:t>
+      </w:r>
+      <w:r>
+        <w:rPr>
+          <w:sz w:val="28"/>
+          <w:szCs w:val="28"/>
+        </w:rPr>
+        <w:t xml:space="preserve"> e</w:t>
+      </w:r>
+      <w:r>
+        <w:rPr>
+          <w:sz w:val="28"/>
+          <w:szCs w:val="28"/>
+        </w:rPr>
+        <w:t xml:space="preserve"> umidad</w:t>
+      </w:r>
+      <w:r>
+        <w:rPr>
+          <w:sz w:val="28"/>
+          <w:szCs w:val="28"/>
+        </w:rPr>
+        <w:t>e</w:t>
+      </w:r>
+      <w:r>
+        <w:rPr>
+          <w:sz w:val="28"/>
+          <w:szCs w:val="28"/>
+        </w:rPr>
+        <w:t xml:space="preserve"> de ambientes de armazenamento de grãos de café para que através das informações coletadas o produtor possa garantir a boa integridade dos grãos fazendo ajustes nesses ambientes se necessário, evitando assim prejuízo pela falta de informações para efetuar o controle dessas variáveis.</w:t>
+      </w:r>
+      <w:r>
+        <w:rPr>
+          <w:sz w:val="28"/>
+          <w:szCs w:val="28"/>
         </w:rPr>
         <w:br/>
       </w:r>
+    </w:p>
+    <w:p>
+      <w:pPr>
+        <w:ind w:firstLine="567"/>
+        <w:rPr>
+          <w:sz w:val="28"/>
+          <w:szCs w:val="28"/>
+        </w:rPr>
+      </w:pPr>
+    </w:p>
+    <w:p>
+      <w:pPr>
+        <w:ind w:firstLine="567"/>
+        <w:rPr>
+          <w:sz w:val="28"/>
+          <w:szCs w:val="28"/>
+        </w:rPr>
+      </w:pPr>
+    </w:p>
+    <w:p>
+      <w:pPr>
+        <w:ind w:firstLine="567"/>
+        <w:rPr>
+          <w:sz w:val="28"/>
+          <w:szCs w:val="28"/>
+        </w:rPr>
+      </w:pPr>
+    </w:p>
+    <w:p>
+      <w:pPr>
+        <w:ind w:firstLine="567"/>
+        <w:rPr>
+          <w:sz w:val="28"/>
+          <w:szCs w:val="28"/>
+        </w:rPr>
+      </w:pPr>
     </w:p>
     <w:p>
       <w:pPr>
         <w:pStyle w:val="Ttulo1"/>
         <w:ind w:firstLine="567"/>
+        <w:rPr>
+          <w:sz w:val="28"/>
+          <w:szCs w:val="28"/>
+        </w:rPr>
       </w:pPr>
       <w:bookmarkStart w:id="4" w:name="_Toc114609108"/>
       <w:r>
         <w:rPr>
-          <w:sz w:val="36"/>
-          <w:szCs w:val="36"/>
-        </w:rPr>
+          <w:sz w:val="28"/>
+          <w:szCs w:val="28"/>
+        </w:rPr>
+        <w:lastRenderedPageBreak/>
         <w:t>Justificativa</w:t>
       </w:r>
       <w:bookmarkEnd w:id="4"/>
       <w:r>
         <w:rPr>
-          <w:sz w:val="36"/>
-          <w:szCs w:val="36"/>
+          <w:sz w:val="28"/>
+          <w:szCs w:val="28"/>
         </w:rPr>
         <w:br/>
       </w:r>
@@ -2030,37 +1969,37 @@
       <w:pPr>
         <w:ind w:firstLine="567"/>
         <w:rPr>
-          <w:sz w:val="32"/>
-          <w:szCs w:val="32"/>
-        </w:rPr>
-      </w:pPr>
-      <w:r>
-        <w:rPr>
-          <w:sz w:val="32"/>
-          <w:szCs w:val="32"/>
+          <w:sz w:val="28"/>
+          <w:szCs w:val="28"/>
+        </w:rPr>
+      </w:pPr>
+      <w:r>
+        <w:rPr>
+          <w:sz w:val="28"/>
+          <w:szCs w:val="28"/>
         </w:rPr>
         <w:t xml:space="preserve">O Brasil é o primeiro no ranking mundial de produção de café, com a alta demanda de café no mundo, o Brasil ocupa o 11° lugar no ranking de exportação mundial da remeça de colheita lá de 2019. Tendo esses dados como perspectiva de consumo, percebesse que, ainda assim, existe uma grande perda de produção de grão de café gerada pela má armazenagem do produto, afetando a qualidade do grão como um todo. Para prevenir essa perda de quase 20%, foi fundada a empresa </w:t>
       </w:r>
       <w:proofErr w:type="spellStart"/>
       <w:r>
         <w:rPr>
-          <w:sz w:val="32"/>
-          <w:szCs w:val="32"/>
+          <w:sz w:val="28"/>
+          <w:szCs w:val="28"/>
         </w:rPr>
         <w:t>CoffeeTech</w:t>
       </w:r>
       <w:proofErr w:type="spellEnd"/>
       <w:r>
         <w:rPr>
-          <w:sz w:val="32"/>
-          <w:szCs w:val="32"/>
+          <w:sz w:val="28"/>
+          <w:szCs w:val="28"/>
         </w:rPr>
         <w:t xml:space="preserve"> visando os cuidados necessários dos pequenos grãos de café desde a climatização do ambiente, até a sua luminosidade.</w:t>
       </w:r>
       <w:r>
         <w:rPr>
-          <w:sz w:val="32"/>
-          <w:szCs w:val="32"/>
+          <w:sz w:val="28"/>
+          <w:szCs w:val="28"/>
         </w:rPr>
         <w:br/>
       </w:r>
@@ -2070,15 +2009,15 @@
         <w:pStyle w:val="Ttulo1"/>
         <w:ind w:firstLine="567"/>
         <w:rPr>
-          <w:sz w:val="36"/>
-          <w:szCs w:val="36"/>
+          <w:sz w:val="28"/>
+          <w:szCs w:val="28"/>
         </w:rPr>
       </w:pPr>
       <w:bookmarkStart w:id="5" w:name="_Toc114609109"/>
       <w:r>
         <w:rPr>
-          <w:sz w:val="36"/>
-          <w:szCs w:val="36"/>
+          <w:sz w:val="28"/>
+          <w:szCs w:val="28"/>
         </w:rPr>
         <w:t>Escopo do projeto</w:t>
       </w:r>
@@ -2087,286 +2026,258 @@
     <w:p>
       <w:pPr>
         <w:ind w:firstLine="567"/>
+        <w:rPr>
+          <w:sz w:val="28"/>
+          <w:szCs w:val="28"/>
+        </w:rPr>
       </w:pPr>
     </w:p>
     <w:p>
       <w:pPr>
         <w:ind w:firstLine="567"/>
         <w:rPr>
-          <w:sz w:val="32"/>
-          <w:szCs w:val="32"/>
-        </w:rPr>
-      </w:pPr>
-      <w:r>
-        <w:rPr>
-          <w:sz w:val="32"/>
-          <w:szCs w:val="32"/>
+          <w:sz w:val="28"/>
+          <w:szCs w:val="28"/>
+        </w:rPr>
+      </w:pPr>
+      <w:r>
+        <w:rPr>
+          <w:sz w:val="28"/>
+          <w:szCs w:val="28"/>
         </w:rPr>
         <w:t xml:space="preserve">A nossa empresa </w:t>
       </w:r>
       <w:proofErr w:type="spellStart"/>
       <w:r>
         <w:rPr>
-          <w:sz w:val="32"/>
-          <w:szCs w:val="32"/>
+          <w:sz w:val="28"/>
+          <w:szCs w:val="28"/>
         </w:rPr>
         <w:t>Coffee</w:t>
       </w:r>
       <w:proofErr w:type="spellEnd"/>
       <w:r>
         <w:rPr>
-          <w:sz w:val="32"/>
-          <w:szCs w:val="32"/>
+          <w:sz w:val="28"/>
+          <w:szCs w:val="28"/>
         </w:rPr>
         <w:t xml:space="preserve"> Tech - Auditoria </w:t>
       </w:r>
       <w:r>
         <w:rPr>
-          <w:sz w:val="32"/>
-          <w:szCs w:val="32"/>
+          <w:sz w:val="28"/>
+          <w:szCs w:val="28"/>
         </w:rPr>
         <w:t xml:space="preserve">de </w:t>
       </w:r>
       <w:r>
         <w:rPr>
-          <w:sz w:val="32"/>
-          <w:szCs w:val="32"/>
+          <w:sz w:val="28"/>
+          <w:szCs w:val="28"/>
         </w:rPr>
         <w:t xml:space="preserve">armazenagem </w:t>
       </w:r>
       <w:r>
         <w:rPr>
-          <w:sz w:val="32"/>
-          <w:szCs w:val="32"/>
-        </w:rPr>
-        <w:t>computadorizada</w:t>
-      </w:r>
-      <w:r>
-        <w:rPr>
-          <w:sz w:val="32"/>
-          <w:szCs w:val="32"/>
+          <w:sz w:val="28"/>
+          <w:szCs w:val="28"/>
+        </w:rPr>
+        <w:t xml:space="preserve">computadorizada </w:t>
+      </w:r>
+      <w:r>
+        <w:rPr>
+          <w:sz w:val="28"/>
+          <w:szCs w:val="28"/>
+        </w:rPr>
+        <w:t xml:space="preserve">elaborou o produto </w:t>
+      </w:r>
+      <w:proofErr w:type="spellStart"/>
+      <w:r>
+        <w:rPr>
+          <w:sz w:val="28"/>
+          <w:szCs w:val="28"/>
+        </w:rPr>
+        <w:t>Coffee</w:t>
+      </w:r>
+      <w:proofErr w:type="spellEnd"/>
+      <w:r>
+        <w:rPr>
+          <w:sz w:val="28"/>
+          <w:szCs w:val="28"/>
         </w:rPr>
         <w:t xml:space="preserve"> </w:t>
       </w:r>
-      <w:bookmarkStart w:id="6" w:name="_GoBack"/>
-      <w:bookmarkEnd w:id="6"/>
-      <w:r>
-        <w:rPr>
-          <w:sz w:val="32"/>
-          <w:szCs w:val="32"/>
-        </w:rPr>
-        <w:t xml:space="preserve">elaborou o produto </w:t>
-      </w:r>
       <w:proofErr w:type="spellStart"/>
       <w:r>
         <w:rPr>
-          <w:sz w:val="32"/>
-          <w:szCs w:val="32"/>
+          <w:sz w:val="28"/>
+          <w:szCs w:val="28"/>
+        </w:rPr>
+        <w:t>Thermal</w:t>
+      </w:r>
+      <w:proofErr w:type="spellEnd"/>
+      <w:r>
+        <w:rPr>
+          <w:sz w:val="28"/>
+          <w:szCs w:val="28"/>
+        </w:rPr>
+        <w:t xml:space="preserve"> </w:t>
+      </w:r>
+      <w:proofErr w:type="spellStart"/>
+      <w:r>
+        <w:rPr>
+          <w:sz w:val="28"/>
+          <w:szCs w:val="28"/>
+        </w:rPr>
+        <w:t>Solution</w:t>
+      </w:r>
+      <w:proofErr w:type="spellEnd"/>
+      <w:r>
+        <w:rPr>
+          <w:sz w:val="28"/>
+          <w:szCs w:val="28"/>
+        </w:rPr>
+        <w:t xml:space="preserve"> ou CTS que tem por princípio a utilização do</w:t>
+      </w:r>
+      <w:r>
+        <w:rPr>
+          <w:sz w:val="28"/>
+          <w:szCs w:val="28"/>
+        </w:rPr>
+        <w:t xml:space="preserve"> </w:t>
+      </w:r>
+      <w:r>
+        <w:rPr>
+          <w:sz w:val="28"/>
+          <w:szCs w:val="28"/>
+        </w:rPr>
+        <w:t>sensor de temperatura e de umidade DHT11 para que a cada período de 60 segundos seja feita uma análise das condições no ambiente e registre apenas a variação das condições de umidade e temperatura em um determinado horário em um banco de dados protegido em nuvem para geração de estatísticas ao contratante produtor.</w:t>
+      </w:r>
+    </w:p>
+    <w:p>
+      <w:pPr>
+        <w:ind w:firstLine="567"/>
+        <w:rPr>
+          <w:sz w:val="28"/>
+          <w:szCs w:val="28"/>
+        </w:rPr>
+      </w:pPr>
+      <w:r>
+        <w:rPr>
+          <w:sz w:val="28"/>
+          <w:szCs w:val="28"/>
+        </w:rPr>
+        <w:t>Com o nosso produto CTS, se acenderá um sinal de alerta para que medidas sejam tomadas caso as condições não se encontrem dentro do escopo esperado.</w:t>
+      </w:r>
+    </w:p>
+    <w:p>
+      <w:pPr>
+        <w:ind w:firstLine="567"/>
+        <w:rPr>
+          <w:sz w:val="28"/>
+          <w:szCs w:val="28"/>
+        </w:rPr>
+      </w:pPr>
+      <w:r>
+        <w:rPr>
+          <w:sz w:val="28"/>
+          <w:szCs w:val="28"/>
+        </w:rPr>
+        <w:t xml:space="preserve">No site institucional da </w:t>
+      </w:r>
+      <w:proofErr w:type="spellStart"/>
+      <w:r>
+        <w:rPr>
+          <w:sz w:val="28"/>
+          <w:szCs w:val="28"/>
         </w:rPr>
         <w:t>Coffee</w:t>
       </w:r>
       <w:proofErr w:type="spellEnd"/>
       <w:r>
         <w:rPr>
-          <w:sz w:val="32"/>
-          <w:szCs w:val="32"/>
+          <w:sz w:val="28"/>
+          <w:szCs w:val="28"/>
+        </w:rPr>
+        <w:t xml:space="preserve"> Tech o cliente produtor terá a possibilidade de acessar a área logada para geração de relatórios e estatísticas personalizadas para controle interno e ajustes na cadeia de armazenamento se necessário.</w:t>
+      </w:r>
+    </w:p>
+    <w:p>
+      <w:pPr>
+        <w:ind w:firstLine="567"/>
+        <w:rPr>
+          <w:sz w:val="28"/>
+          <w:szCs w:val="28"/>
+        </w:rPr>
+      </w:pPr>
+      <w:r>
+        <w:rPr>
+          <w:sz w:val="28"/>
+          <w:szCs w:val="28"/>
+        </w:rPr>
+        <w:t xml:space="preserve">A proposta do produto </w:t>
+      </w:r>
+      <w:proofErr w:type="spellStart"/>
+      <w:r>
+        <w:rPr>
+          <w:sz w:val="28"/>
+          <w:szCs w:val="28"/>
+        </w:rPr>
+        <w:t>Coffee</w:t>
+      </w:r>
+      <w:proofErr w:type="spellEnd"/>
+      <w:r>
+        <w:rPr>
+          <w:sz w:val="28"/>
+          <w:szCs w:val="28"/>
         </w:rPr>
         <w:t xml:space="preserve"> </w:t>
       </w:r>
       <w:proofErr w:type="spellStart"/>
       <w:r>
         <w:rPr>
-          <w:sz w:val="32"/>
-          <w:szCs w:val="32"/>
+          <w:sz w:val="28"/>
+          <w:szCs w:val="28"/>
         </w:rPr>
         <w:t>Thermal</w:t>
       </w:r>
       <w:proofErr w:type="spellEnd"/>
       <w:r>
         <w:rPr>
-          <w:sz w:val="32"/>
-          <w:szCs w:val="32"/>
+          <w:sz w:val="28"/>
+          <w:szCs w:val="28"/>
         </w:rPr>
         <w:t xml:space="preserve"> </w:t>
       </w:r>
       <w:proofErr w:type="spellStart"/>
       <w:r>
         <w:rPr>
-          <w:sz w:val="32"/>
-          <w:szCs w:val="32"/>
+          <w:sz w:val="28"/>
+          <w:szCs w:val="28"/>
         </w:rPr>
         <w:t>Solution</w:t>
       </w:r>
       <w:proofErr w:type="spellEnd"/>
       <w:r>
         <w:rPr>
-          <w:sz w:val="32"/>
-          <w:szCs w:val="32"/>
-        </w:rPr>
-        <w:t xml:space="preserve"> ou CTS que tem por princípio a utilização dos sensores de temperatura e de umidade DHT11, e o sensor LDR para que a cada período de 60 segundos seja feita uma análise das condições no ambiente e registre apenas a variação das condições de umidade e temperatura em um determinado horário em um banco de dados protegido em nuvem para geração de estatísticas ao contratante produtor.</w:t>
+          <w:sz w:val="28"/>
+          <w:szCs w:val="28"/>
+        </w:rPr>
+        <w:t xml:space="preserve"> é ser um eletrônico móvel composto por baterias que duram por vários dias e opção de alimentação por fonte de energia contínua fazendo monitoramento constante e enviando sinais ao banco de dados utilizando a tecnologia 4G.</w:t>
       </w:r>
     </w:p>
     <w:p>
       <w:pPr>
         <w:ind w:firstLine="567"/>
         <w:rPr>
-          <w:sz w:val="32"/>
-          <w:szCs w:val="32"/>
-        </w:rPr>
-      </w:pPr>
-    </w:p>
-    <w:p>
-      <w:pPr>
-        <w:ind w:firstLine="567"/>
-        <w:rPr>
-          <w:sz w:val="32"/>
-          <w:szCs w:val="32"/>
-        </w:rPr>
-      </w:pPr>
-      <w:r>
-        <w:rPr>
-          <w:sz w:val="32"/>
-          <w:szCs w:val="32"/>
-        </w:rPr>
-        <w:t>Com o nosso produto CTS, se acenderá um sinal de alerta para que medidas sejam tomadas caso as condições não se encontrem dentro do escopo esperado.</w:t>
-      </w:r>
-    </w:p>
-    <w:p>
-      <w:pPr>
-        <w:ind w:firstLine="567"/>
-        <w:rPr>
-          <w:sz w:val="32"/>
-          <w:szCs w:val="32"/>
-        </w:rPr>
-      </w:pPr>
-    </w:p>
-    <w:p>
-      <w:pPr>
-        <w:ind w:firstLine="567"/>
-        <w:rPr>
-          <w:sz w:val="32"/>
-          <w:szCs w:val="32"/>
-        </w:rPr>
-      </w:pPr>
-      <w:r>
-        <w:rPr>
-          <w:sz w:val="32"/>
-          <w:szCs w:val="32"/>
-        </w:rPr>
-        <w:t xml:space="preserve">No site institucional da </w:t>
-      </w:r>
-      <w:proofErr w:type="spellStart"/>
-      <w:r>
-        <w:rPr>
-          <w:sz w:val="32"/>
-          <w:szCs w:val="32"/>
-        </w:rPr>
-        <w:t>Coffee</w:t>
-      </w:r>
-      <w:proofErr w:type="spellEnd"/>
-      <w:r>
-        <w:rPr>
-          <w:sz w:val="32"/>
-          <w:szCs w:val="32"/>
-        </w:rPr>
-        <w:t xml:space="preserve"> Tech o cliente produtor terá a possibilidade de acessar a área logada para geração de relatórios e estatísticas personalizadas para controle interno e ajustes na cadeia de armazenamento se necessário.</w:t>
-      </w:r>
-    </w:p>
-    <w:p>
-      <w:pPr>
-        <w:ind w:firstLine="567"/>
-        <w:rPr>
-          <w:sz w:val="32"/>
-          <w:szCs w:val="32"/>
-        </w:rPr>
-      </w:pPr>
-    </w:p>
-    <w:p>
-      <w:pPr>
-        <w:ind w:firstLine="567"/>
-        <w:rPr>
-          <w:sz w:val="32"/>
-          <w:szCs w:val="32"/>
-        </w:rPr>
-      </w:pPr>
-      <w:r>
-        <w:rPr>
-          <w:sz w:val="32"/>
-          <w:szCs w:val="32"/>
-        </w:rPr>
-        <w:lastRenderedPageBreak/>
-        <w:t xml:space="preserve">A proposta do produto </w:t>
-      </w:r>
-      <w:proofErr w:type="spellStart"/>
-      <w:r>
-        <w:rPr>
-          <w:sz w:val="32"/>
-          <w:szCs w:val="32"/>
-        </w:rPr>
-        <w:t>Coffee</w:t>
-      </w:r>
-      <w:proofErr w:type="spellEnd"/>
-      <w:r>
-        <w:rPr>
-          <w:sz w:val="32"/>
-          <w:szCs w:val="32"/>
-        </w:rPr>
-        <w:t xml:space="preserve"> </w:t>
-      </w:r>
-      <w:proofErr w:type="spellStart"/>
-      <w:r>
-        <w:rPr>
-          <w:sz w:val="32"/>
-          <w:szCs w:val="32"/>
-        </w:rPr>
-        <w:t>Thermal</w:t>
-      </w:r>
-      <w:proofErr w:type="spellEnd"/>
-      <w:r>
-        <w:rPr>
-          <w:sz w:val="32"/>
-          <w:szCs w:val="32"/>
-        </w:rPr>
-        <w:t xml:space="preserve"> </w:t>
-      </w:r>
-      <w:proofErr w:type="spellStart"/>
-      <w:r>
-        <w:rPr>
-          <w:sz w:val="32"/>
-          <w:szCs w:val="32"/>
-        </w:rPr>
-        <w:t>Solution</w:t>
-      </w:r>
-      <w:proofErr w:type="spellEnd"/>
-      <w:r>
-        <w:rPr>
-          <w:sz w:val="32"/>
-          <w:szCs w:val="32"/>
-        </w:rPr>
-        <w:t xml:space="preserve"> é ser um eletrônico móvel composto por baterias que duram por vários dias e opção de alimentação por fonte de energia contínua fazendo monitoramento constante e enviando sinais ao banco de dados utilizando a tecnologia 4G.</w:t>
-      </w:r>
-    </w:p>
-    <w:p>
-      <w:pPr>
-        <w:ind w:firstLine="567"/>
-        <w:rPr>
-          <w:sz w:val="32"/>
-          <w:szCs w:val="32"/>
-        </w:rPr>
-      </w:pPr>
-    </w:p>
-    <w:p>
-      <w:pPr>
-        <w:ind w:firstLine="567"/>
-        <w:rPr>
-          <w:sz w:val="32"/>
-          <w:szCs w:val="32"/>
-        </w:rPr>
-      </w:pPr>
-      <w:r>
-        <w:rPr>
-          <w:sz w:val="32"/>
-          <w:szCs w:val="32"/>
+          <w:sz w:val="28"/>
+          <w:szCs w:val="28"/>
+        </w:rPr>
+      </w:pPr>
+      <w:r>
+        <w:rPr>
+          <w:sz w:val="28"/>
+          <w:szCs w:val="28"/>
         </w:rPr>
         <w:t>Respeitando medidas de até 15cm de comprimento, 10cm de largura e 5cm de profundidade e pesando cerca de 900 gramas, é ideal para ser acondicionado em qualquer ambiente sem causar transtorno na utilização do espaço da carga armazenada.</w:t>
       </w:r>
@@ -2374,34 +2285,50 @@
     <w:p>
       <w:pPr>
         <w:pStyle w:val="Ttulo1"/>
-        <w:ind w:left="567"/>
-        <w:rPr>
-          <w:sz w:val="36"/>
-          <w:szCs w:val="36"/>
-        </w:rPr>
-      </w:pPr>
-      <w:r>
         <w:rPr>
           <w:rFonts w:eastAsiaTheme="minorHAnsi" w:cstheme="minorBidi"/>
           <w:b w:val="0"/>
           <w:bCs w:val="0"/>
           <w:color w:val="595959" w:themeColor="text1" w:themeTint="A6"/>
-        </w:rPr>
-        <w:br/>
-      </w:r>
-      <w:bookmarkStart w:id="7" w:name="_Toc114609110"/>
-      <w:r>
-        <w:rPr>
-          <w:sz w:val="36"/>
-          <w:szCs w:val="36"/>
-        </w:rPr>
+          <w:sz w:val="28"/>
+          <w:szCs w:val="28"/>
+        </w:rPr>
+      </w:pPr>
+    </w:p>
+    <w:p/>
+    <w:p/>
+    <w:p/>
+    <w:p/>
+    <w:p/>
+    <w:p/>
+    <w:p/>
+    <w:p>
+      <w:pPr>
+        <w:pStyle w:val="Ttulo1"/>
+        <w:ind w:left="567"/>
+        <w:rPr>
+          <w:sz w:val="28"/>
+          <w:szCs w:val="28"/>
+        </w:rPr>
+      </w:pPr>
+      <w:bookmarkStart w:id="6" w:name="_Toc114609110"/>
+      <w:r>
+        <w:rPr>
+          <w:sz w:val="28"/>
+          <w:szCs w:val="28"/>
+        </w:rPr>
+        <w:lastRenderedPageBreak/>
         <w:t>Premissas</w:t>
       </w:r>
-      <w:bookmarkEnd w:id="7"/>
+      <w:bookmarkEnd w:id="6"/>
     </w:p>
     <w:p>
       <w:pPr>
         <w:ind w:firstLine="567"/>
+        <w:rPr>
+          <w:sz w:val="28"/>
+          <w:szCs w:val="28"/>
+        </w:rPr>
       </w:pPr>
     </w:p>
     <w:p>
@@ -2413,15 +2340,19 @@
           <w:b w:val="0"/>
           <w:bCs w:val="0"/>
           <w:color w:val="595959" w:themeColor="text1" w:themeTint="A6"/>
-        </w:rPr>
-      </w:pPr>
-      <w:bookmarkStart w:id="8" w:name="_Toc114609111"/>
+          <w:sz w:val="28"/>
+          <w:szCs w:val="28"/>
+        </w:rPr>
+      </w:pPr>
+      <w:bookmarkStart w:id="7" w:name="_Toc114609111"/>
       <w:r>
         <w:rPr>
           <w:rFonts w:eastAsiaTheme="minorHAnsi" w:cstheme="minorBidi"/>
           <w:b w:val="0"/>
           <w:bCs w:val="0"/>
           <w:color w:val="595959" w:themeColor="text1" w:themeTint="A6"/>
+          <w:sz w:val="28"/>
+          <w:szCs w:val="28"/>
         </w:rPr>
         <w:t xml:space="preserve">Para o </w:t>
       </w:r>
@@ -2431,6 +2362,8 @@
           <w:b w:val="0"/>
           <w:bCs w:val="0"/>
           <w:color w:val="595959" w:themeColor="text1" w:themeTint="A6"/>
+          <w:sz w:val="28"/>
+          <w:szCs w:val="28"/>
         </w:rPr>
         <w:t>início</w:t>
       </w:r>
@@ -2440,6 +2373,8 @@
           <w:b w:val="0"/>
           <w:bCs w:val="0"/>
           <w:color w:val="595959" w:themeColor="text1" w:themeTint="A6"/>
+          <w:sz w:val="28"/>
+          <w:szCs w:val="28"/>
         </w:rPr>
         <w:t xml:space="preserve"> de tudo, uma avaliação de terreno deve ser feita para identificar e modelar a estrutura para a instalação do nosso produto tendo visto que se tenha tal estrutura. Caso não se tenha deverá ser comunicado previamente para discussões futuras. O equipamento será distribuído completo para uso do cliente, mas caso o orçamento seja alto deverá ser discutido para uma melhor resolução. A quantidade de funcionários deve ser notificada para treinamento prévio no uso do novo sistema. Auxilio técnico será utilizado caso notificação com problemas ou falhas no sistema.</w:t>
       </w:r>
@@ -2449,31 +2384,39 @@
           <w:b w:val="0"/>
           <w:bCs w:val="0"/>
           <w:color w:val="595959" w:themeColor="text1" w:themeTint="A6"/>
+          <w:sz w:val="28"/>
+          <w:szCs w:val="28"/>
         </w:rPr>
         <w:br/>
       </w:r>
     </w:p>
+    <w:p/>
+    <w:p/>
     <w:p>
       <w:pPr>
         <w:pStyle w:val="Ttulo1"/>
         <w:ind w:firstLine="567"/>
         <w:rPr>
-          <w:sz w:val="36"/>
-          <w:szCs w:val="36"/>
-        </w:rPr>
-      </w:pPr>
-      <w:r>
-        <w:rPr>
-          <w:sz w:val="36"/>
-          <w:szCs w:val="36"/>
+          <w:sz w:val="28"/>
+          <w:szCs w:val="28"/>
+        </w:rPr>
+      </w:pPr>
+      <w:r>
+        <w:rPr>
+          <w:sz w:val="28"/>
+          <w:szCs w:val="28"/>
         </w:rPr>
         <w:t>Equipe técnica para o projeto</w:t>
       </w:r>
-      <w:bookmarkEnd w:id="8"/>
+      <w:bookmarkEnd w:id="7"/>
     </w:p>
     <w:p>
       <w:pPr>
         <w:ind w:firstLine="567"/>
+        <w:rPr>
+          <w:sz w:val="28"/>
+          <w:szCs w:val="28"/>
+        </w:rPr>
       </w:pPr>
     </w:p>
     <w:p>
@@ -2485,14 +2428,14 @@
         </w:numPr>
         <w:ind w:left="0" w:firstLine="567"/>
         <w:rPr>
-          <w:sz w:val="32"/>
-          <w:szCs w:val="32"/>
-        </w:rPr>
-      </w:pPr>
-      <w:r>
-        <w:rPr>
-          <w:sz w:val="32"/>
-          <w:szCs w:val="32"/>
+          <w:sz w:val="28"/>
+          <w:szCs w:val="28"/>
+        </w:rPr>
+      </w:pPr>
+      <w:r>
+        <w:rPr>
+          <w:sz w:val="28"/>
+          <w:szCs w:val="28"/>
         </w:rPr>
         <w:t>Desenvolvedor do banco de dados;</w:t>
       </w:r>
@@ -2506,37 +2449,37 @@
         </w:numPr>
         <w:ind w:left="0" w:firstLine="567"/>
         <w:rPr>
-          <w:sz w:val="32"/>
-          <w:szCs w:val="32"/>
-        </w:rPr>
-      </w:pPr>
-      <w:r>
-        <w:rPr>
-          <w:sz w:val="32"/>
-          <w:szCs w:val="32"/>
+          <w:sz w:val="28"/>
+          <w:szCs w:val="28"/>
+        </w:rPr>
+      </w:pPr>
+      <w:r>
+        <w:rPr>
+          <w:sz w:val="28"/>
+          <w:szCs w:val="28"/>
         </w:rPr>
         <w:t xml:space="preserve">Desenvolvedor do </w:t>
       </w:r>
       <w:proofErr w:type="spellStart"/>
       <w:r>
         <w:rPr>
-          <w:sz w:val="32"/>
-          <w:szCs w:val="32"/>
+          <w:sz w:val="28"/>
+          <w:szCs w:val="28"/>
         </w:rPr>
         <w:t>back-end</w:t>
       </w:r>
       <w:proofErr w:type="spellEnd"/>
       <w:r>
         <w:rPr>
-          <w:sz w:val="32"/>
-          <w:szCs w:val="32"/>
+          <w:sz w:val="28"/>
+          <w:szCs w:val="28"/>
         </w:rPr>
         <w:t xml:space="preserve"> para sistema e site</w:t>
       </w:r>
       <w:r>
         <w:rPr>
-          <w:sz w:val="32"/>
-          <w:szCs w:val="32"/>
+          <w:sz w:val="28"/>
+          <w:szCs w:val="28"/>
         </w:rPr>
         <w:t>;</w:t>
       </w:r>
@@ -2550,30 +2493,30 @@
         </w:numPr>
         <w:ind w:left="0" w:firstLine="567"/>
         <w:rPr>
-          <w:sz w:val="32"/>
-          <w:szCs w:val="32"/>
-        </w:rPr>
-      </w:pPr>
-      <w:r>
-        <w:rPr>
-          <w:sz w:val="32"/>
-          <w:szCs w:val="32"/>
+          <w:sz w:val="28"/>
+          <w:szCs w:val="28"/>
+        </w:rPr>
+      </w:pPr>
+      <w:r>
+        <w:rPr>
+          <w:sz w:val="28"/>
+          <w:szCs w:val="28"/>
         </w:rPr>
         <w:t xml:space="preserve">Projetista do equipamento em </w:t>
       </w:r>
       <w:proofErr w:type="spellStart"/>
       <w:r>
         <w:rPr>
-          <w:sz w:val="32"/>
-          <w:szCs w:val="32"/>
+          <w:sz w:val="28"/>
+          <w:szCs w:val="28"/>
         </w:rPr>
         <w:t>arduíno</w:t>
       </w:r>
       <w:proofErr w:type="spellEnd"/>
       <w:r>
         <w:rPr>
-          <w:sz w:val="32"/>
-          <w:szCs w:val="32"/>
+          <w:sz w:val="28"/>
+          <w:szCs w:val="28"/>
         </w:rPr>
         <w:t xml:space="preserve"> + protoboard;</w:t>
       </w:r>
@@ -2587,14 +2530,14 @@
         </w:numPr>
         <w:ind w:left="0" w:firstLine="567"/>
         <w:rPr>
-          <w:sz w:val="32"/>
-          <w:szCs w:val="32"/>
-        </w:rPr>
-      </w:pPr>
-      <w:r>
-        <w:rPr>
-          <w:sz w:val="32"/>
-          <w:szCs w:val="32"/>
+          <w:sz w:val="28"/>
+          <w:szCs w:val="28"/>
+        </w:rPr>
+      </w:pPr>
+      <w:r>
+        <w:rPr>
+          <w:sz w:val="28"/>
+          <w:szCs w:val="28"/>
         </w:rPr>
         <w:t>Desenvolvedor do produto final para a linha de produção;</w:t>
       </w:r>
@@ -2608,30 +2551,30 @@
         </w:numPr>
         <w:ind w:left="0" w:firstLine="567"/>
         <w:rPr>
-          <w:sz w:val="32"/>
-          <w:szCs w:val="32"/>
-        </w:rPr>
-      </w:pPr>
-      <w:r>
-        <w:rPr>
-          <w:sz w:val="32"/>
-          <w:szCs w:val="32"/>
+          <w:sz w:val="28"/>
+          <w:szCs w:val="28"/>
+        </w:rPr>
+      </w:pPr>
+      <w:r>
+        <w:rPr>
+          <w:sz w:val="28"/>
+          <w:szCs w:val="28"/>
         </w:rPr>
         <w:t xml:space="preserve">Desenvolvedor Web </w:t>
       </w:r>
       <w:proofErr w:type="spellStart"/>
       <w:r>
         <w:rPr>
-          <w:sz w:val="32"/>
-          <w:szCs w:val="32"/>
+          <w:sz w:val="28"/>
+          <w:szCs w:val="28"/>
         </w:rPr>
         <w:t>back-end</w:t>
       </w:r>
       <w:proofErr w:type="spellEnd"/>
       <w:r>
         <w:rPr>
-          <w:sz w:val="32"/>
-          <w:szCs w:val="32"/>
+          <w:sz w:val="28"/>
+          <w:szCs w:val="28"/>
         </w:rPr>
         <w:t>;</w:t>
       </w:r>
@@ -2645,6 +2588,21 @@
         </w:numPr>
         <w:ind w:left="0" w:firstLine="567"/>
         <w:rPr>
+          <w:sz w:val="28"/>
+          <w:szCs w:val="28"/>
+        </w:rPr>
+      </w:pPr>
+      <w:r>
+        <w:rPr>
+          <w:sz w:val="28"/>
+          <w:szCs w:val="28"/>
+        </w:rPr>
+        <w:t>Desenvolvedor Web front-end.</w:t>
+      </w:r>
+    </w:p>
+    <w:p>
+      <w:pPr>
+        <w:rPr>
           <w:sz w:val="32"/>
           <w:szCs w:val="32"/>
         </w:rPr>
@@ -2654,21 +2612,6 @@
           <w:sz w:val="32"/>
           <w:szCs w:val="32"/>
         </w:rPr>
-        <w:t>Desenvolvedor Web front-end.</w:t>
-      </w:r>
-    </w:p>
-    <w:p>
-      <w:pPr>
-        <w:rPr>
-          <w:sz w:val="32"/>
-          <w:szCs w:val="32"/>
-        </w:rPr>
-      </w:pPr>
-      <w:r>
-        <w:rPr>
-          <w:sz w:val="32"/>
-          <w:szCs w:val="32"/>
-        </w:rPr>
         <w:br/>
       </w:r>
     </w:p>
@@ -2684,683 +2627,14 @@
     <w:p>
       <w:pPr>
         <w:pStyle w:val="Ttulo1"/>
+      </w:pPr>
+      <w:r>
         <w:rPr>
           <w:sz w:val="36"/>
           <w:szCs w:val="36"/>
         </w:rPr>
-      </w:pPr>
-      <w:r>
-        <w:rPr>
-          <w:sz w:val="36"/>
-          <w:szCs w:val="36"/>
-        </w:rPr>
         <w:br/>
       </w:r>
-      <w:bookmarkStart w:id="9" w:name="_Toc114609112"/>
-      <w:r>
-        <w:rPr>
-          <w:sz w:val="36"/>
-          <w:szCs w:val="36"/>
-        </w:rPr>
-        <w:t>Backlog</w:t>
-      </w:r>
-      <w:bookmarkEnd w:id="9"/>
-    </w:p>
-    <w:p/>
-    <w:tbl>
-      <w:tblPr>
-        <w:tblStyle w:val="Tabelacomgrade"/>
-        <w:tblW w:w="0" w:type="auto"/>
-        <w:tblLook w:val="04A0" w:firstRow="1" w:lastRow="0" w:firstColumn="1" w:lastColumn="0" w:noHBand="0" w:noVBand="1"/>
-      </w:tblPr>
-      <w:tblGrid>
-        <w:gridCol w:w="2263"/>
-        <w:gridCol w:w="5954"/>
-        <w:gridCol w:w="1751"/>
-      </w:tblGrid>
-      <w:tr>
-        <w:tc>
-          <w:tcPr>
-            <w:tcW w:w="2263" w:type="dxa"/>
-            <w:shd w:val="clear" w:color="auto" w:fill="ED7D31" w:themeFill="accent2"/>
-          </w:tcPr>
-          <w:p>
-            <w:pPr>
-              <w:jc w:val="center"/>
-              <w:rPr>
-                <w:b/>
-                <w:bCs/>
-                <w:color w:val="FFFFFF" w:themeColor="background1"/>
-                <w:sz w:val="28"/>
-                <w:szCs w:val="28"/>
-              </w:rPr>
-            </w:pPr>
-            <w:r>
-              <w:rPr>
-                <w:b/>
-                <w:bCs/>
-                <w:color w:val="FFFFFF" w:themeColor="background1"/>
-                <w:sz w:val="28"/>
-                <w:szCs w:val="28"/>
-              </w:rPr>
-              <w:t>Requisito</w:t>
-            </w:r>
-          </w:p>
-        </w:tc>
-        <w:tc>
-          <w:tcPr>
-            <w:tcW w:w="5954" w:type="dxa"/>
-            <w:shd w:val="clear" w:color="auto" w:fill="ED7D31" w:themeFill="accent2"/>
-          </w:tcPr>
-          <w:p>
-            <w:pPr>
-              <w:jc w:val="center"/>
-              <w:rPr>
-                <w:b/>
-                <w:bCs/>
-                <w:color w:val="FFFFFF" w:themeColor="background1"/>
-                <w:sz w:val="28"/>
-                <w:szCs w:val="28"/>
-              </w:rPr>
-            </w:pPr>
-            <w:r>
-              <w:rPr>
-                <w:b/>
-                <w:bCs/>
-                <w:color w:val="FFFFFF" w:themeColor="background1"/>
-                <w:sz w:val="28"/>
-                <w:szCs w:val="28"/>
-              </w:rPr>
-              <w:t>Descrição</w:t>
-            </w:r>
-          </w:p>
-        </w:tc>
-        <w:tc>
-          <w:tcPr>
-            <w:tcW w:w="1751" w:type="dxa"/>
-            <w:shd w:val="clear" w:color="auto" w:fill="ED7D31" w:themeFill="accent2"/>
-          </w:tcPr>
-          <w:p>
-            <w:pPr>
-              <w:jc w:val="center"/>
-              <w:rPr>
-                <w:b/>
-                <w:bCs/>
-                <w:color w:val="FFFFFF" w:themeColor="background1"/>
-                <w:sz w:val="28"/>
-                <w:szCs w:val="28"/>
-              </w:rPr>
-            </w:pPr>
-            <w:r>
-              <w:rPr>
-                <w:b/>
-                <w:bCs/>
-                <w:color w:val="FFFFFF" w:themeColor="background1"/>
-                <w:sz w:val="28"/>
-                <w:szCs w:val="28"/>
-              </w:rPr>
-              <w:t>Classificação</w:t>
-            </w:r>
-          </w:p>
-        </w:tc>
-      </w:tr>
-      <w:tr>
-        <w:tc>
-          <w:tcPr>
-            <w:tcW w:w="2263" w:type="dxa"/>
-            <w:shd w:val="clear" w:color="auto" w:fill="D9E2F3" w:themeFill="accent1" w:themeFillTint="33"/>
-            <w:vAlign w:val="center"/>
-          </w:tcPr>
-          <w:p>
-            <w:pPr>
-              <w:jc w:val="center"/>
-            </w:pPr>
-            <w:r>
-              <w:rPr>
-                <w:rFonts w:ascii="Calibri" w:hAnsi="Calibri"/>
-                <w:b/>
-                <w:bCs/>
-                <w:color w:val="000000"/>
-                <w:sz w:val="28"/>
-                <w:szCs w:val="28"/>
-              </w:rPr>
-              <w:t>Logotipo</w:t>
-            </w:r>
-          </w:p>
-        </w:tc>
-        <w:tc>
-          <w:tcPr>
-            <w:tcW w:w="5954" w:type="dxa"/>
-            <w:shd w:val="clear" w:color="auto" w:fill="D9E2F3" w:themeFill="accent1" w:themeFillTint="33"/>
-            <w:vAlign w:val="center"/>
-          </w:tcPr>
-          <w:p>
-            <w:pPr>
-              <w:jc w:val="center"/>
-            </w:pPr>
-            <w:r>
-              <w:rPr>
-                <w:rFonts w:ascii="Calibri" w:hAnsi="Calibri"/>
-                <w:color w:val="000000"/>
-                <w:sz w:val="28"/>
-                <w:szCs w:val="28"/>
-              </w:rPr>
-              <w:t>Logotipo com identidade do produto</w:t>
-            </w:r>
-          </w:p>
-        </w:tc>
-        <w:tc>
-          <w:tcPr>
-            <w:tcW w:w="1751" w:type="dxa"/>
-            <w:shd w:val="clear" w:color="auto" w:fill="FFD966" w:themeFill="accent4" w:themeFillTint="99"/>
-            <w:vAlign w:val="center"/>
-          </w:tcPr>
-          <w:p>
-            <w:pPr>
-              <w:jc w:val="center"/>
-              <w:rPr>
-                <w:sz w:val="28"/>
-                <w:szCs w:val="28"/>
-              </w:rPr>
-            </w:pPr>
-            <w:r>
-              <w:rPr>
-                <w:rFonts w:ascii="Calibri" w:hAnsi="Calibri"/>
-                <w:color w:val="C45911" w:themeColor="accent2" w:themeShade="BF"/>
-                <w:sz w:val="28"/>
-                <w:szCs w:val="28"/>
-              </w:rPr>
-              <w:t>Importante</w:t>
-            </w:r>
-          </w:p>
-        </w:tc>
-      </w:tr>
-      <w:tr>
-        <w:tc>
-          <w:tcPr>
-            <w:tcW w:w="2263" w:type="dxa"/>
-            <w:shd w:val="clear" w:color="auto" w:fill="D9E2F3" w:themeFill="accent1" w:themeFillTint="33"/>
-            <w:vAlign w:val="center"/>
-          </w:tcPr>
-          <w:p>
-            <w:pPr>
-              <w:jc w:val="center"/>
-            </w:pPr>
-            <w:r>
-              <w:rPr>
-                <w:rFonts w:ascii="Calibri" w:hAnsi="Calibri"/>
-                <w:b/>
-                <w:bCs/>
-                <w:color w:val="000000"/>
-                <w:sz w:val="28"/>
-                <w:szCs w:val="28"/>
-              </w:rPr>
-              <w:t>Banco de dados</w:t>
-            </w:r>
-          </w:p>
-        </w:tc>
-        <w:tc>
-          <w:tcPr>
-            <w:tcW w:w="5954" w:type="dxa"/>
-            <w:shd w:val="clear" w:color="auto" w:fill="D9E2F3" w:themeFill="accent1" w:themeFillTint="33"/>
-            <w:vAlign w:val="center"/>
-          </w:tcPr>
-          <w:p>
-            <w:pPr>
-              <w:jc w:val="center"/>
-            </w:pPr>
-            <w:r>
-              <w:rPr>
-                <w:rFonts w:ascii="Calibri" w:hAnsi="Calibri"/>
-                <w:color w:val="000000"/>
-                <w:sz w:val="28"/>
-                <w:szCs w:val="28"/>
-              </w:rPr>
-              <w:t>Banco de dados MySQL para registro em de dados transmitidos pelo equipamento</w:t>
-            </w:r>
-          </w:p>
-        </w:tc>
-        <w:tc>
-          <w:tcPr>
-            <w:tcW w:w="1751" w:type="dxa"/>
-            <w:shd w:val="clear" w:color="auto" w:fill="F4B083" w:themeFill="accent2" w:themeFillTint="99"/>
-            <w:vAlign w:val="center"/>
-          </w:tcPr>
-          <w:p>
-            <w:pPr>
-              <w:jc w:val="center"/>
-              <w:rPr>
-                <w:sz w:val="28"/>
-                <w:szCs w:val="28"/>
-              </w:rPr>
-            </w:pPr>
-            <w:r>
-              <w:rPr>
-                <w:rFonts w:ascii="Calibri" w:hAnsi="Calibri"/>
-                <w:color w:val="9C0006"/>
-                <w:sz w:val="28"/>
-                <w:szCs w:val="28"/>
-              </w:rPr>
-              <w:t>Essencial</w:t>
-            </w:r>
-          </w:p>
-        </w:tc>
-      </w:tr>
-      <w:tr>
-        <w:tc>
-          <w:tcPr>
-            <w:tcW w:w="2263" w:type="dxa"/>
-            <w:shd w:val="clear" w:color="auto" w:fill="D9E2F3" w:themeFill="accent1" w:themeFillTint="33"/>
-            <w:vAlign w:val="center"/>
-          </w:tcPr>
-          <w:p>
-            <w:pPr>
-              <w:jc w:val="center"/>
-            </w:pPr>
-            <w:r>
-              <w:rPr>
-                <w:rFonts w:ascii="Calibri" w:hAnsi="Calibri"/>
-                <w:b/>
-                <w:bCs/>
-                <w:color w:val="000000"/>
-                <w:sz w:val="28"/>
-                <w:szCs w:val="28"/>
-              </w:rPr>
-              <w:t>Site institucional</w:t>
-            </w:r>
-          </w:p>
-        </w:tc>
-        <w:tc>
-          <w:tcPr>
-            <w:tcW w:w="5954" w:type="dxa"/>
-            <w:shd w:val="clear" w:color="auto" w:fill="D9E2F3" w:themeFill="accent1" w:themeFillTint="33"/>
-            <w:vAlign w:val="center"/>
-          </w:tcPr>
-          <w:p>
-            <w:pPr>
-              <w:jc w:val="center"/>
-            </w:pPr>
-            <w:r>
-              <w:rPr>
-                <w:rFonts w:ascii="Calibri" w:hAnsi="Calibri"/>
-                <w:color w:val="000000"/>
-                <w:sz w:val="28"/>
-                <w:szCs w:val="28"/>
-              </w:rPr>
-              <w:t>Site institucional da empresa detentora do produto</w:t>
-            </w:r>
-          </w:p>
-        </w:tc>
-        <w:tc>
-          <w:tcPr>
-            <w:tcW w:w="1751" w:type="dxa"/>
-            <w:shd w:val="clear" w:color="auto" w:fill="C5E0B3" w:themeFill="accent6" w:themeFillTint="66"/>
-            <w:vAlign w:val="center"/>
-          </w:tcPr>
-          <w:p>
-            <w:pPr>
-              <w:jc w:val="center"/>
-              <w:rPr>
-                <w:sz w:val="28"/>
-                <w:szCs w:val="28"/>
-              </w:rPr>
-            </w:pPr>
-            <w:r>
-              <w:rPr>
-                <w:rFonts w:ascii="Calibri" w:hAnsi="Calibri"/>
-                <w:color w:val="006100"/>
-                <w:sz w:val="28"/>
-                <w:szCs w:val="28"/>
-              </w:rPr>
-              <w:t>Desejável</w:t>
-            </w:r>
-          </w:p>
-        </w:tc>
-      </w:tr>
-      <w:tr>
-        <w:tc>
-          <w:tcPr>
-            <w:tcW w:w="2263" w:type="dxa"/>
-            <w:shd w:val="clear" w:color="auto" w:fill="D9E2F3" w:themeFill="accent1" w:themeFillTint="33"/>
-            <w:vAlign w:val="center"/>
-          </w:tcPr>
-          <w:p>
-            <w:pPr>
-              <w:jc w:val="center"/>
-            </w:pPr>
-            <w:r>
-              <w:rPr>
-                <w:rFonts w:ascii="Calibri" w:hAnsi="Calibri"/>
-                <w:b/>
-                <w:bCs/>
-                <w:color w:val="000000"/>
-                <w:sz w:val="28"/>
-                <w:szCs w:val="28"/>
-              </w:rPr>
-              <w:t>Sistema para cliente</w:t>
-            </w:r>
-          </w:p>
-        </w:tc>
-        <w:tc>
-          <w:tcPr>
-            <w:tcW w:w="5954" w:type="dxa"/>
-            <w:shd w:val="clear" w:color="auto" w:fill="D9E2F3" w:themeFill="accent1" w:themeFillTint="33"/>
-            <w:vAlign w:val="center"/>
-          </w:tcPr>
-          <w:p>
-            <w:pPr>
-              <w:jc w:val="center"/>
-            </w:pPr>
-            <w:r>
-              <w:rPr>
-                <w:rFonts w:ascii="Calibri" w:hAnsi="Calibri"/>
-                <w:color w:val="000000"/>
-                <w:sz w:val="28"/>
-                <w:szCs w:val="28"/>
-              </w:rPr>
-              <w:t>Área de acesso no site institucional para o cliente gerar relatórios após login</w:t>
-            </w:r>
-          </w:p>
-        </w:tc>
-        <w:tc>
-          <w:tcPr>
-            <w:tcW w:w="1751" w:type="dxa"/>
-            <w:shd w:val="clear" w:color="auto" w:fill="F4B083" w:themeFill="accent2" w:themeFillTint="99"/>
-            <w:vAlign w:val="center"/>
-          </w:tcPr>
-          <w:p>
-            <w:pPr>
-              <w:jc w:val="center"/>
-              <w:rPr>
-                <w:sz w:val="28"/>
-                <w:szCs w:val="28"/>
-              </w:rPr>
-            </w:pPr>
-            <w:r>
-              <w:rPr>
-                <w:rFonts w:ascii="Calibri" w:hAnsi="Calibri"/>
-                <w:color w:val="9C0006"/>
-                <w:sz w:val="28"/>
-                <w:szCs w:val="28"/>
-              </w:rPr>
-              <w:t>Essencial</w:t>
-            </w:r>
-          </w:p>
-        </w:tc>
-      </w:tr>
-      <w:tr>
-        <w:tc>
-          <w:tcPr>
-            <w:tcW w:w="2263" w:type="dxa"/>
-            <w:shd w:val="clear" w:color="auto" w:fill="D9E2F3" w:themeFill="accent1" w:themeFillTint="33"/>
-            <w:vAlign w:val="center"/>
-          </w:tcPr>
-          <w:p>
-            <w:pPr>
-              <w:jc w:val="center"/>
-            </w:pPr>
-            <w:r>
-              <w:rPr>
-                <w:rFonts w:ascii="Calibri" w:hAnsi="Calibri"/>
-                <w:b/>
-                <w:bCs/>
-                <w:color w:val="000000"/>
-                <w:sz w:val="28"/>
-                <w:szCs w:val="28"/>
-              </w:rPr>
-              <w:t>Script Arduíno</w:t>
-            </w:r>
-          </w:p>
-        </w:tc>
-        <w:tc>
-          <w:tcPr>
-            <w:tcW w:w="5954" w:type="dxa"/>
-            <w:shd w:val="clear" w:color="auto" w:fill="D9E2F3" w:themeFill="accent1" w:themeFillTint="33"/>
-            <w:vAlign w:val="center"/>
-          </w:tcPr>
-          <w:p>
-            <w:pPr>
-              <w:jc w:val="center"/>
-            </w:pPr>
-            <w:r>
-              <w:rPr>
-                <w:rFonts w:ascii="Calibri" w:hAnsi="Calibri"/>
-                <w:color w:val="000000"/>
-                <w:sz w:val="28"/>
-                <w:szCs w:val="28"/>
-              </w:rPr>
-              <w:t>Script de funcio</w:t>
-            </w:r>
-            <w:r>
-              <w:rPr>
-                <w:rFonts w:ascii="Calibri" w:hAnsi="Calibri"/>
-                <w:color w:val="000000"/>
-                <w:sz w:val="28"/>
-                <w:szCs w:val="28"/>
-              </w:rPr>
-              <w:t>n</w:t>
-            </w:r>
-            <w:r>
-              <w:rPr>
-                <w:rFonts w:ascii="Calibri" w:hAnsi="Calibri"/>
-                <w:color w:val="000000"/>
-                <w:sz w:val="28"/>
-                <w:szCs w:val="28"/>
-              </w:rPr>
-              <w:t xml:space="preserve">amento do equipamento no </w:t>
-            </w:r>
-            <w:r>
-              <w:rPr>
-                <w:rFonts w:ascii="Calibri" w:hAnsi="Calibri"/>
-                <w:color w:val="000000"/>
-                <w:sz w:val="28"/>
-                <w:szCs w:val="28"/>
-              </w:rPr>
-              <w:t>A</w:t>
-            </w:r>
-            <w:r>
-              <w:rPr>
-                <w:rFonts w:ascii="Calibri" w:hAnsi="Calibri"/>
-                <w:color w:val="000000"/>
-                <w:sz w:val="28"/>
-                <w:szCs w:val="28"/>
-              </w:rPr>
-              <w:t>rduíno</w:t>
-            </w:r>
-          </w:p>
-        </w:tc>
-        <w:tc>
-          <w:tcPr>
-            <w:tcW w:w="1751" w:type="dxa"/>
-            <w:shd w:val="clear" w:color="auto" w:fill="F4B083" w:themeFill="accent2" w:themeFillTint="99"/>
-            <w:vAlign w:val="center"/>
-          </w:tcPr>
-          <w:p>
-            <w:pPr>
-              <w:jc w:val="center"/>
-              <w:rPr>
-                <w:sz w:val="28"/>
-                <w:szCs w:val="28"/>
-              </w:rPr>
-            </w:pPr>
-            <w:r>
-              <w:rPr>
-                <w:rFonts w:ascii="Calibri" w:hAnsi="Calibri"/>
-                <w:color w:val="9C0006"/>
-                <w:sz w:val="28"/>
-                <w:szCs w:val="28"/>
-              </w:rPr>
-              <w:t>Essencial</w:t>
-            </w:r>
-          </w:p>
-        </w:tc>
-      </w:tr>
-      <w:tr>
-        <w:tc>
-          <w:tcPr>
-            <w:tcW w:w="2263" w:type="dxa"/>
-            <w:shd w:val="clear" w:color="auto" w:fill="D9E2F3" w:themeFill="accent1" w:themeFillTint="33"/>
-            <w:vAlign w:val="center"/>
-          </w:tcPr>
-          <w:p>
-            <w:pPr>
-              <w:jc w:val="center"/>
-            </w:pPr>
-            <w:r>
-              <w:rPr>
-                <w:rFonts w:ascii="Calibri" w:hAnsi="Calibri"/>
-                <w:b/>
-                <w:bCs/>
-                <w:color w:val="000000"/>
-                <w:sz w:val="28"/>
-                <w:szCs w:val="28"/>
-              </w:rPr>
-              <w:t>Montagem protoboard</w:t>
-            </w:r>
-          </w:p>
-        </w:tc>
-        <w:tc>
-          <w:tcPr>
-            <w:tcW w:w="5954" w:type="dxa"/>
-            <w:shd w:val="clear" w:color="auto" w:fill="D9E2F3" w:themeFill="accent1" w:themeFillTint="33"/>
-            <w:vAlign w:val="center"/>
-          </w:tcPr>
-          <w:p>
-            <w:pPr>
-              <w:jc w:val="center"/>
-            </w:pPr>
-            <w:r>
-              <w:rPr>
-                <w:rFonts w:ascii="Calibri" w:hAnsi="Calibri"/>
-                <w:color w:val="000000"/>
-                <w:sz w:val="28"/>
-                <w:szCs w:val="28"/>
-              </w:rPr>
-              <w:t>Elaboração do produto com a protoboard</w:t>
-            </w:r>
-          </w:p>
-        </w:tc>
-        <w:tc>
-          <w:tcPr>
-            <w:tcW w:w="1751" w:type="dxa"/>
-            <w:shd w:val="clear" w:color="auto" w:fill="F4B083" w:themeFill="accent2" w:themeFillTint="99"/>
-            <w:vAlign w:val="center"/>
-          </w:tcPr>
-          <w:p>
-            <w:pPr>
-              <w:jc w:val="center"/>
-              <w:rPr>
-                <w:sz w:val="28"/>
-                <w:szCs w:val="28"/>
-              </w:rPr>
-            </w:pPr>
-            <w:r>
-              <w:rPr>
-                <w:rFonts w:ascii="Calibri" w:hAnsi="Calibri"/>
-                <w:color w:val="9C0006"/>
-                <w:sz w:val="28"/>
-                <w:szCs w:val="28"/>
-              </w:rPr>
-              <w:t>Essencial</w:t>
-            </w:r>
-          </w:p>
-        </w:tc>
-      </w:tr>
-      <w:tr>
-        <w:tc>
-          <w:tcPr>
-            <w:tcW w:w="2263" w:type="dxa"/>
-            <w:shd w:val="clear" w:color="auto" w:fill="D9E2F3" w:themeFill="accent1" w:themeFillTint="33"/>
-            <w:vAlign w:val="center"/>
-          </w:tcPr>
-          <w:p>
-            <w:pPr>
-              <w:jc w:val="center"/>
-              <w:rPr>
-                <w:rFonts w:ascii="Calibri" w:hAnsi="Calibri"/>
-                <w:b/>
-                <w:bCs/>
-                <w:color w:val="000000"/>
-                <w:sz w:val="28"/>
-                <w:szCs w:val="28"/>
-              </w:rPr>
-            </w:pPr>
-            <w:r>
-              <w:rPr>
-                <w:rFonts w:ascii="Calibri" w:hAnsi="Calibri"/>
-                <w:b/>
-                <w:bCs/>
-                <w:color w:val="000000"/>
-                <w:sz w:val="28"/>
-                <w:szCs w:val="28"/>
-              </w:rPr>
-              <w:t>Montagem produto final</w:t>
-            </w:r>
-          </w:p>
-        </w:tc>
-        <w:tc>
-          <w:tcPr>
-            <w:tcW w:w="5954" w:type="dxa"/>
-            <w:shd w:val="clear" w:color="auto" w:fill="D9E2F3" w:themeFill="accent1" w:themeFillTint="33"/>
-            <w:vAlign w:val="center"/>
-          </w:tcPr>
-          <w:p>
-            <w:pPr>
-              <w:jc w:val="center"/>
-              <w:rPr>
-                <w:rFonts w:ascii="Calibri" w:hAnsi="Calibri"/>
-                <w:color w:val="000000"/>
-                <w:sz w:val="28"/>
-                <w:szCs w:val="28"/>
-              </w:rPr>
-            </w:pPr>
-            <w:r>
-              <w:rPr>
-                <w:rFonts w:ascii="Calibri" w:hAnsi="Calibri"/>
-                <w:color w:val="000000"/>
-                <w:sz w:val="28"/>
-                <w:szCs w:val="28"/>
-              </w:rPr>
-              <w:t>Elaboração do produto final que será encaminhado ao cliente</w:t>
-            </w:r>
-          </w:p>
-        </w:tc>
-        <w:tc>
-          <w:tcPr>
-            <w:tcW w:w="1751" w:type="dxa"/>
-            <w:shd w:val="clear" w:color="auto" w:fill="F4B083" w:themeFill="accent2" w:themeFillTint="99"/>
-            <w:vAlign w:val="center"/>
-          </w:tcPr>
-          <w:p>
-            <w:pPr>
-              <w:jc w:val="center"/>
-              <w:rPr>
-                <w:rFonts w:ascii="Calibri" w:hAnsi="Calibri"/>
-                <w:color w:val="9C0006"/>
-                <w:sz w:val="28"/>
-                <w:szCs w:val="28"/>
-              </w:rPr>
-            </w:pPr>
-            <w:r>
-              <w:rPr>
-                <w:rFonts w:ascii="Calibri" w:hAnsi="Calibri"/>
-                <w:color w:val="9C0006"/>
-                <w:sz w:val="28"/>
-                <w:szCs w:val="28"/>
-              </w:rPr>
-              <w:t>Essencial</w:t>
-            </w:r>
-          </w:p>
-        </w:tc>
-      </w:tr>
-    </w:tbl>
-    <w:p>
-      <w:pPr>
-        <w:rPr>
-          <w:sz w:val="32"/>
-          <w:szCs w:val="32"/>
-        </w:rPr>
-      </w:pPr>
     </w:p>
     <w:sectPr>
       <w:headerReference w:type="even" r:id="rId12"/>
@@ -3378,7 +2652,7 @@
 </file>
 
 <file path=word/endnotes.xml><?xml version="1.0" encoding="utf-8"?>
-<w:endnotes xmlns:wpc="http://schemas.microsoft.com/office/word/2010/wordprocessingCanvas" xmlns:cx="http://schemas.microsoft.com/office/drawing/2014/chartex" xmlns:cx1="http://schemas.microsoft.com/office/drawing/2015/9/8/chartex" xmlns:cx2="http://schemas.microsoft.com/office/drawing/2015/10/21/chartex" xmlns:cx3="http://schemas.microsoft.com/office/drawing/2016/5/9/chartex" xmlns:cx4="http://schemas.microsoft.com/office/drawing/2016/5/10/chartex" xmlns:cx5="http://schemas.microsoft.com/office/drawing/2016/5/11/chartex" xmlns:cx6="http://schemas.microsoft.com/office/drawing/2016/5/12/chartex" xmlns:cx7="http://schemas.microsoft.com/office/drawing/2016/5/13/chartex" xmlns:cx8="http://schemas.microsoft.com/office/drawing/2016/5/14/chartex" xmlns:mc="http://schemas.openxmlformats.org/markup-compatibility/2006" xmlns:aink="http://schemas.microsoft.com/office/drawing/2016/ink" xmlns:am3d="http://schemas.microsoft.com/office/drawing/2017/model3d" xmlns:o="urn:schemas-microsoft-com:office:office" xmlns:r="http://schemas.openxmlformats.org/officeDocument/2006/relationships" xmlns:m="http://schemas.openxmlformats.org/officeDocument/2006/math" xmlns:v="urn:schemas-microsoft-com:vml" xmlns:wp14="http://schemas.microsoft.com/office/word/2010/wordprocessingDrawing" xmlns:wp="http://schemas.openxmlformats.org/drawingml/2006/wordprocessingDrawing" xmlns:w10="urn:schemas-microsoft-com:office:word" xmlns:w="http://schemas.openxmlformats.org/wordprocessingml/2006/main" xmlns:w14="http://schemas.microsoft.com/office/word/2010/wordml" xmlns:w15="http://schemas.microsoft.com/office/word/2012/wordml" xmlns:w16cid="http://schemas.microsoft.com/office/word/2016/wordml/cid" xmlns:w16se="http://schemas.microsoft.com/office/word/2015/wordml/symex" xmlns:wpg="http://schemas.microsoft.com/office/word/2010/wordprocessingGroup" xmlns:wpi="http://schemas.microsoft.com/office/word/2010/wordprocessingInk" xmlns:wne="http://schemas.microsoft.com/office/word/2006/wordml" xmlns:wps="http://schemas.microsoft.com/office/word/2010/wordprocessingShape" mc:Ignorable="w14 w15 w16se w16cid wp14">
+<w:endnotes xmlns:wpc="http://schemas.microsoft.com/office/word/2010/wordprocessingCanvas" xmlns:cx="http://schemas.microsoft.com/office/drawing/2014/chartex" xmlns:cx1="http://schemas.microsoft.com/office/drawing/2015/9/8/chartex" xmlns:cx2="http://schemas.microsoft.com/office/drawing/2015/10/21/chartex" xmlns:cx3="http://schemas.microsoft.com/office/drawing/2016/5/9/chartex" xmlns:cx4="http://schemas.microsoft.com/office/drawing/2016/5/10/chartex" xmlns:cx5="http://schemas.microsoft.com/office/drawing/2016/5/11/chartex" xmlns:cx6="http://schemas.microsoft.com/office/drawing/2016/5/12/chartex" xmlns:cx7="http://schemas.microsoft.com/office/drawing/2016/5/13/chartex" xmlns:cx8="http://schemas.microsoft.com/office/drawing/2016/5/14/chartex" xmlns:mc="http://schemas.openxmlformats.org/markup-compatibility/2006" xmlns:aink="http://schemas.microsoft.com/office/drawing/2016/ink" xmlns:am3d="http://schemas.microsoft.com/office/drawing/2017/model3d" xmlns:o="urn:schemas-microsoft-com:office:office" xmlns:oel="http://schemas.microsoft.com/office/2019/extlst" xmlns:r="http://schemas.openxmlformats.org/officeDocument/2006/relationships" xmlns:m="http://schemas.openxmlformats.org/officeDocument/2006/math" xmlns:v="urn:schemas-microsoft-com:vml" xmlns:wp14="http://schemas.microsoft.com/office/word/2010/wordprocessingDrawing" xmlns:wp="http://schemas.openxmlformats.org/drawingml/2006/wordprocessingDrawing" xmlns:w10="urn:schemas-microsoft-com:office:word" xmlns:w="http://schemas.openxmlformats.org/wordprocessingml/2006/main" xmlns:w14="http://schemas.microsoft.com/office/word/2010/wordml" xmlns:w15="http://schemas.microsoft.com/office/word/2012/wordml" xmlns:w16cex="http://schemas.microsoft.com/office/word/2018/wordml/cex" xmlns:w16cid="http://schemas.microsoft.com/office/word/2016/wordml/cid" xmlns:w16="http://schemas.microsoft.com/office/word/2018/wordml" xmlns:w16sdtdh="http://schemas.microsoft.com/office/word/2020/wordml/sdtdatahash" xmlns:w16se="http://schemas.microsoft.com/office/word/2015/wordml/symex" xmlns:wpg="http://schemas.microsoft.com/office/word/2010/wordprocessingGroup" xmlns:wpi="http://schemas.microsoft.com/office/word/2010/wordprocessingInk" xmlns:wne="http://schemas.microsoft.com/office/word/2006/wordml" xmlns:wps="http://schemas.microsoft.com/office/word/2010/wordprocessingShape" mc:Ignorable="w14 w15 w16se w16cid w16 w16cex w16sdtdh wp14">
   <w:endnote w:type="separator" w:id="-1">
     <w:p>
       <w:r>
@@ -3404,7 +2678,7 @@
 </file>
 
 <file path=word/footnotes.xml><?xml version="1.0" encoding="utf-8"?>
-<w:footnotes xmlns:wpc="http://schemas.microsoft.com/office/word/2010/wordprocessingCanvas" xmlns:cx="http://schemas.microsoft.com/office/drawing/2014/chartex" xmlns:cx1="http://schemas.microsoft.com/office/drawing/2015/9/8/chartex" xmlns:cx2="http://schemas.microsoft.com/office/drawing/2015/10/21/chartex" xmlns:cx3="http://schemas.microsoft.com/office/drawing/2016/5/9/chartex" xmlns:cx4="http://schemas.microsoft.com/office/drawing/2016/5/10/chartex" xmlns:cx5="http://schemas.microsoft.com/office/drawing/2016/5/11/chartex" xmlns:cx6="http://schemas.microsoft.com/office/drawing/2016/5/12/chartex" xmlns:cx7="http://schemas.microsoft.com/office/drawing/2016/5/13/chartex" xmlns:cx8="http://schemas.microsoft.com/office/drawing/2016/5/14/chartex" xmlns:mc="http://schemas.openxmlformats.org/markup-compatibility/2006" xmlns:aink="http://schemas.microsoft.com/office/drawing/2016/ink" xmlns:am3d="http://schemas.microsoft.com/office/drawing/2017/model3d" xmlns:o="urn:schemas-microsoft-com:office:office" xmlns:r="http://schemas.openxmlformats.org/officeDocument/2006/relationships" xmlns:m="http://schemas.openxmlformats.org/officeDocument/2006/math" xmlns:v="urn:schemas-microsoft-com:vml" xmlns:wp14="http://schemas.microsoft.com/office/word/2010/wordprocessingDrawing" xmlns:wp="http://schemas.openxmlformats.org/drawingml/2006/wordprocessingDrawing" xmlns:w10="urn:schemas-microsoft-com:office:word" xmlns:w="http://schemas.openxmlformats.org/wordprocessingml/2006/main" xmlns:w14="http://schemas.microsoft.com/office/word/2010/wordml" xmlns:w15="http://schemas.microsoft.com/office/word/2012/wordml" xmlns:w16cid="http://schemas.microsoft.com/office/word/2016/wordml/cid" xmlns:w16se="http://schemas.microsoft.com/office/word/2015/wordml/symex" xmlns:wpg="http://schemas.microsoft.com/office/word/2010/wordprocessingGroup" xmlns:wpi="http://schemas.microsoft.com/office/word/2010/wordprocessingInk" xmlns:wne="http://schemas.microsoft.com/office/word/2006/wordml" xmlns:wps="http://schemas.microsoft.com/office/word/2010/wordprocessingShape" mc:Ignorable="w14 w15 w16se w16cid wp14">
+<w:footnotes xmlns:wpc="http://schemas.microsoft.com/office/word/2010/wordprocessingCanvas" xmlns:cx="http://schemas.microsoft.com/office/drawing/2014/chartex" xmlns:cx1="http://schemas.microsoft.com/office/drawing/2015/9/8/chartex" xmlns:cx2="http://schemas.microsoft.com/office/drawing/2015/10/21/chartex" xmlns:cx3="http://schemas.microsoft.com/office/drawing/2016/5/9/chartex" xmlns:cx4="http://schemas.microsoft.com/office/drawing/2016/5/10/chartex" xmlns:cx5="http://schemas.microsoft.com/office/drawing/2016/5/11/chartex" xmlns:cx6="http://schemas.microsoft.com/office/drawing/2016/5/12/chartex" xmlns:cx7="http://schemas.microsoft.com/office/drawing/2016/5/13/chartex" xmlns:cx8="http://schemas.microsoft.com/office/drawing/2016/5/14/chartex" xmlns:mc="http://schemas.openxmlformats.org/markup-compatibility/2006" xmlns:aink="http://schemas.microsoft.com/office/drawing/2016/ink" xmlns:am3d="http://schemas.microsoft.com/office/drawing/2017/model3d" xmlns:o="urn:schemas-microsoft-com:office:office" xmlns:oel="http://schemas.microsoft.com/office/2019/extlst" xmlns:r="http://schemas.openxmlformats.org/officeDocument/2006/relationships" xmlns:m="http://schemas.openxmlformats.org/officeDocument/2006/math" xmlns:v="urn:schemas-microsoft-com:vml" xmlns:wp14="http://schemas.microsoft.com/office/word/2010/wordprocessingDrawing" xmlns:wp="http://schemas.openxmlformats.org/drawingml/2006/wordprocessingDrawing" xmlns:w10="urn:schemas-microsoft-com:office:word" xmlns:w="http://schemas.openxmlformats.org/wordprocessingml/2006/main" xmlns:w14="http://schemas.microsoft.com/office/word/2010/wordml" xmlns:w15="http://schemas.microsoft.com/office/word/2012/wordml" xmlns:w16cex="http://schemas.microsoft.com/office/word/2018/wordml/cex" xmlns:w16cid="http://schemas.microsoft.com/office/word/2016/wordml/cid" xmlns:w16="http://schemas.microsoft.com/office/word/2018/wordml" xmlns:w16sdtdh="http://schemas.microsoft.com/office/word/2020/wordml/sdtdatahash" xmlns:w16se="http://schemas.microsoft.com/office/word/2015/wordml/symex" xmlns:wpg="http://schemas.microsoft.com/office/word/2010/wordprocessingGroup" xmlns:wpi="http://schemas.microsoft.com/office/word/2010/wordprocessingInk" xmlns:wne="http://schemas.microsoft.com/office/word/2006/wordml" xmlns:wps="http://schemas.microsoft.com/office/word/2010/wordprocessingShape" mc:Ignorable="w14 w15 w16se w16cid w16 w16cex w16sdtdh wp14">
   <w:footnote w:type="separator" w:id="-1">
     <w:p>
       <w:r>
@@ -3430,7 +2704,7 @@
 </file>
 
 <file path=word/header1.xml><?xml version="1.0" encoding="utf-8"?>
-<w:hdr xmlns:wpc="http://schemas.microsoft.com/office/word/2010/wordprocessingCanvas" xmlns:cx="http://schemas.microsoft.com/office/drawing/2014/chartex" xmlns:cx1="http://schemas.microsoft.com/office/drawing/2015/9/8/chartex" xmlns:cx2="http://schemas.microsoft.com/office/drawing/2015/10/21/chartex" xmlns:cx3="http://schemas.microsoft.com/office/drawing/2016/5/9/chartex" xmlns:cx4="http://schemas.microsoft.com/office/drawing/2016/5/10/chartex" xmlns:cx5="http://schemas.microsoft.com/office/drawing/2016/5/11/chartex" xmlns:cx6="http://schemas.microsoft.com/office/drawing/2016/5/12/chartex" xmlns:cx7="http://schemas.microsoft.com/office/drawing/2016/5/13/chartex" xmlns:cx8="http://schemas.microsoft.com/office/drawing/2016/5/14/chartex" xmlns:mc="http://schemas.openxmlformats.org/markup-compatibility/2006" xmlns:aink="http://schemas.microsoft.com/office/drawing/2016/ink" xmlns:am3d="http://schemas.microsoft.com/office/drawing/2017/model3d" xmlns:o="urn:schemas-microsoft-com:office:office" xmlns:r="http://schemas.openxmlformats.org/officeDocument/2006/relationships" xmlns:m="http://schemas.openxmlformats.org/officeDocument/2006/math" xmlns:v="urn:schemas-microsoft-com:vml" xmlns:wp14="http://schemas.microsoft.com/office/word/2010/wordprocessingDrawing" xmlns:wp="http://schemas.openxmlformats.org/drawingml/2006/wordprocessingDrawing" xmlns:w10="urn:schemas-microsoft-com:office:word" xmlns:w="http://schemas.openxmlformats.org/wordprocessingml/2006/main" xmlns:w14="http://schemas.microsoft.com/office/word/2010/wordml" xmlns:w15="http://schemas.microsoft.com/office/word/2012/wordml" xmlns:w16cid="http://schemas.microsoft.com/office/word/2016/wordml/cid" xmlns:w16se="http://schemas.microsoft.com/office/word/2015/wordml/symex" xmlns:wpg="http://schemas.microsoft.com/office/word/2010/wordprocessingGroup" xmlns:wpi="http://schemas.microsoft.com/office/word/2010/wordprocessingInk" xmlns:wne="http://schemas.microsoft.com/office/word/2006/wordml" xmlns:wps="http://schemas.microsoft.com/office/word/2010/wordprocessingShape" mc:Ignorable="w14 w15 w16se w16cid wp14">
+<w:hdr xmlns:wpc="http://schemas.microsoft.com/office/word/2010/wordprocessingCanvas" xmlns:cx="http://schemas.microsoft.com/office/drawing/2014/chartex" xmlns:cx1="http://schemas.microsoft.com/office/drawing/2015/9/8/chartex" xmlns:cx2="http://schemas.microsoft.com/office/drawing/2015/10/21/chartex" xmlns:cx3="http://schemas.microsoft.com/office/drawing/2016/5/9/chartex" xmlns:cx4="http://schemas.microsoft.com/office/drawing/2016/5/10/chartex" xmlns:cx5="http://schemas.microsoft.com/office/drawing/2016/5/11/chartex" xmlns:cx6="http://schemas.microsoft.com/office/drawing/2016/5/12/chartex" xmlns:cx7="http://schemas.microsoft.com/office/drawing/2016/5/13/chartex" xmlns:cx8="http://schemas.microsoft.com/office/drawing/2016/5/14/chartex" xmlns:mc="http://schemas.openxmlformats.org/markup-compatibility/2006" xmlns:aink="http://schemas.microsoft.com/office/drawing/2016/ink" xmlns:am3d="http://schemas.microsoft.com/office/drawing/2017/model3d" xmlns:o="urn:schemas-microsoft-com:office:office" xmlns:oel="http://schemas.microsoft.com/office/2019/extlst" xmlns:r="http://schemas.openxmlformats.org/officeDocument/2006/relationships" xmlns:m="http://schemas.openxmlformats.org/officeDocument/2006/math" xmlns:v="urn:schemas-microsoft-com:vml" xmlns:wp14="http://schemas.microsoft.com/office/word/2010/wordprocessingDrawing" xmlns:wp="http://schemas.openxmlformats.org/drawingml/2006/wordprocessingDrawing" xmlns:w10="urn:schemas-microsoft-com:office:word" xmlns:w="http://schemas.openxmlformats.org/wordprocessingml/2006/main" xmlns:w14="http://schemas.microsoft.com/office/word/2010/wordml" xmlns:w15="http://schemas.microsoft.com/office/word/2012/wordml" xmlns:w16cex="http://schemas.microsoft.com/office/word/2018/wordml/cex" xmlns:w16cid="http://schemas.microsoft.com/office/word/2016/wordml/cid" xmlns:w16="http://schemas.microsoft.com/office/word/2018/wordml" xmlns:w16sdtdh="http://schemas.microsoft.com/office/word/2020/wordml/sdtdatahash" xmlns:w16se="http://schemas.microsoft.com/office/word/2015/wordml/symex" xmlns:wpg="http://schemas.microsoft.com/office/word/2010/wordprocessingGroup" xmlns:wpi="http://schemas.microsoft.com/office/word/2010/wordprocessingInk" xmlns:wne="http://schemas.microsoft.com/office/word/2006/wordml" xmlns:wps="http://schemas.microsoft.com/office/word/2010/wordprocessingShape" mc:Ignorable="w14 w15 w16se w16cid w16 w16cex w16sdtdh wp14">
   <w:p>
     <w:pPr>
       <w:pStyle w:val="Cabealho"/>
@@ -3470,7 +2744,7 @@
 </file>
 
 <file path=word/header2.xml><?xml version="1.0" encoding="utf-8"?>
-<w:hdr xmlns:wpc="http://schemas.microsoft.com/office/word/2010/wordprocessingCanvas" xmlns:cx="http://schemas.microsoft.com/office/drawing/2014/chartex" xmlns:cx1="http://schemas.microsoft.com/office/drawing/2015/9/8/chartex" xmlns:cx2="http://schemas.microsoft.com/office/drawing/2015/10/21/chartex" xmlns:cx3="http://schemas.microsoft.com/office/drawing/2016/5/9/chartex" xmlns:cx4="http://schemas.microsoft.com/office/drawing/2016/5/10/chartex" xmlns:cx5="http://schemas.microsoft.com/office/drawing/2016/5/11/chartex" xmlns:cx6="http://schemas.microsoft.com/office/drawing/2016/5/12/chartex" xmlns:cx7="http://schemas.microsoft.com/office/drawing/2016/5/13/chartex" xmlns:cx8="http://schemas.microsoft.com/office/drawing/2016/5/14/chartex" xmlns:mc="http://schemas.openxmlformats.org/markup-compatibility/2006" xmlns:aink="http://schemas.microsoft.com/office/drawing/2016/ink" xmlns:am3d="http://schemas.microsoft.com/office/drawing/2017/model3d" xmlns:o="urn:schemas-microsoft-com:office:office" xmlns:r="http://schemas.openxmlformats.org/officeDocument/2006/relationships" xmlns:m="http://schemas.openxmlformats.org/officeDocument/2006/math" xmlns:v="urn:schemas-microsoft-com:vml" xmlns:wp14="http://schemas.microsoft.com/office/word/2010/wordprocessingDrawing" xmlns:wp="http://schemas.openxmlformats.org/drawingml/2006/wordprocessingDrawing" xmlns:w10="urn:schemas-microsoft-com:office:word" xmlns:w="http://schemas.openxmlformats.org/wordprocessingml/2006/main" xmlns:w14="http://schemas.microsoft.com/office/word/2010/wordml" xmlns:w15="http://schemas.microsoft.com/office/word/2012/wordml" xmlns:w16cid="http://schemas.microsoft.com/office/word/2016/wordml/cid" xmlns:w16se="http://schemas.microsoft.com/office/word/2015/wordml/symex" xmlns:wpg="http://schemas.microsoft.com/office/word/2010/wordprocessingGroup" xmlns:wpi="http://schemas.microsoft.com/office/word/2010/wordprocessingInk" xmlns:wne="http://schemas.microsoft.com/office/word/2006/wordml" xmlns:wps="http://schemas.microsoft.com/office/word/2010/wordprocessingShape" mc:Ignorable="w14 w15 w16se w16cid wp14">
+<w:hdr xmlns:wpc="http://schemas.microsoft.com/office/word/2010/wordprocessingCanvas" xmlns:cx="http://schemas.microsoft.com/office/drawing/2014/chartex" xmlns:cx1="http://schemas.microsoft.com/office/drawing/2015/9/8/chartex" xmlns:cx2="http://schemas.microsoft.com/office/drawing/2015/10/21/chartex" xmlns:cx3="http://schemas.microsoft.com/office/drawing/2016/5/9/chartex" xmlns:cx4="http://schemas.microsoft.com/office/drawing/2016/5/10/chartex" xmlns:cx5="http://schemas.microsoft.com/office/drawing/2016/5/11/chartex" xmlns:cx6="http://schemas.microsoft.com/office/drawing/2016/5/12/chartex" xmlns:cx7="http://schemas.microsoft.com/office/drawing/2016/5/13/chartex" xmlns:cx8="http://schemas.microsoft.com/office/drawing/2016/5/14/chartex" xmlns:mc="http://schemas.openxmlformats.org/markup-compatibility/2006" xmlns:aink="http://schemas.microsoft.com/office/drawing/2016/ink" xmlns:am3d="http://schemas.microsoft.com/office/drawing/2017/model3d" xmlns:o="urn:schemas-microsoft-com:office:office" xmlns:oel="http://schemas.microsoft.com/office/2019/extlst" xmlns:r="http://schemas.openxmlformats.org/officeDocument/2006/relationships" xmlns:m="http://schemas.openxmlformats.org/officeDocument/2006/math" xmlns:v="urn:schemas-microsoft-com:vml" xmlns:wp14="http://schemas.microsoft.com/office/word/2010/wordprocessingDrawing" xmlns:wp="http://schemas.openxmlformats.org/drawingml/2006/wordprocessingDrawing" xmlns:w10="urn:schemas-microsoft-com:office:word" xmlns:w="http://schemas.openxmlformats.org/wordprocessingml/2006/main" xmlns:w14="http://schemas.microsoft.com/office/word/2010/wordml" xmlns:w15="http://schemas.microsoft.com/office/word/2012/wordml" xmlns:w16cex="http://schemas.microsoft.com/office/word/2018/wordml/cex" xmlns:w16cid="http://schemas.microsoft.com/office/word/2016/wordml/cid" xmlns:w16="http://schemas.microsoft.com/office/word/2018/wordml" xmlns:w16sdtdh="http://schemas.microsoft.com/office/word/2020/wordml/sdtdatahash" xmlns:w16se="http://schemas.microsoft.com/office/word/2015/wordml/symex" xmlns:wpg="http://schemas.microsoft.com/office/word/2010/wordprocessingGroup" xmlns:wpi="http://schemas.microsoft.com/office/word/2010/wordprocessingInk" xmlns:wne="http://schemas.microsoft.com/office/word/2006/wordml" xmlns:wps="http://schemas.microsoft.com/office/word/2010/wordprocessingShape" mc:Ignorable="w14 w15 w16se w16cid w16 w16cex w16sdtdh wp14">
   <w:p>
     <w:pPr>
       <w:pStyle w:val="Cabealho"/>
@@ -3510,7 +2784,7 @@
 </file>
 
 <file path=word/header3.xml><?xml version="1.0" encoding="utf-8"?>
-<w:hdr xmlns:wpc="http://schemas.microsoft.com/office/word/2010/wordprocessingCanvas" xmlns:cx="http://schemas.microsoft.com/office/drawing/2014/chartex" xmlns:cx1="http://schemas.microsoft.com/office/drawing/2015/9/8/chartex" xmlns:cx2="http://schemas.microsoft.com/office/drawing/2015/10/21/chartex" xmlns:cx3="http://schemas.microsoft.com/office/drawing/2016/5/9/chartex" xmlns:cx4="http://schemas.microsoft.com/office/drawing/2016/5/10/chartex" xmlns:cx5="http://schemas.microsoft.com/office/drawing/2016/5/11/chartex" xmlns:cx6="http://schemas.microsoft.com/office/drawing/2016/5/12/chartex" xmlns:cx7="http://schemas.microsoft.com/office/drawing/2016/5/13/chartex" xmlns:cx8="http://schemas.microsoft.com/office/drawing/2016/5/14/chartex" xmlns:mc="http://schemas.openxmlformats.org/markup-compatibility/2006" xmlns:aink="http://schemas.microsoft.com/office/drawing/2016/ink" xmlns:am3d="http://schemas.microsoft.com/office/drawing/2017/model3d" xmlns:o="urn:schemas-microsoft-com:office:office" xmlns:r="http://schemas.openxmlformats.org/officeDocument/2006/relationships" xmlns:m="http://schemas.openxmlformats.org/officeDocument/2006/math" xmlns:v="urn:schemas-microsoft-com:vml" xmlns:wp14="http://schemas.microsoft.com/office/word/2010/wordprocessingDrawing" xmlns:wp="http://schemas.openxmlformats.org/drawingml/2006/wordprocessingDrawing" xmlns:w10="urn:schemas-microsoft-com:office:word" xmlns:w="http://schemas.openxmlformats.org/wordprocessingml/2006/main" xmlns:w14="http://schemas.microsoft.com/office/word/2010/wordml" xmlns:w15="http://schemas.microsoft.com/office/word/2012/wordml" xmlns:w16cid="http://schemas.microsoft.com/office/word/2016/wordml/cid" xmlns:w16se="http://schemas.microsoft.com/office/word/2015/wordml/symex" xmlns:wpg="http://schemas.microsoft.com/office/word/2010/wordprocessingGroup" xmlns:wpi="http://schemas.microsoft.com/office/word/2010/wordprocessingInk" xmlns:wne="http://schemas.microsoft.com/office/word/2006/wordml" xmlns:wps="http://schemas.microsoft.com/office/word/2010/wordprocessingShape" mc:Ignorable="w14 w15 w16se w16cid wp14">
+<w:hdr xmlns:wpc="http://schemas.microsoft.com/office/word/2010/wordprocessingCanvas" xmlns:cx="http://schemas.microsoft.com/office/drawing/2014/chartex" xmlns:cx1="http://schemas.microsoft.com/office/drawing/2015/9/8/chartex" xmlns:cx2="http://schemas.microsoft.com/office/drawing/2015/10/21/chartex" xmlns:cx3="http://schemas.microsoft.com/office/drawing/2016/5/9/chartex" xmlns:cx4="http://schemas.microsoft.com/office/drawing/2016/5/10/chartex" xmlns:cx5="http://schemas.microsoft.com/office/drawing/2016/5/11/chartex" xmlns:cx6="http://schemas.microsoft.com/office/drawing/2016/5/12/chartex" xmlns:cx7="http://schemas.microsoft.com/office/drawing/2016/5/13/chartex" xmlns:cx8="http://schemas.microsoft.com/office/drawing/2016/5/14/chartex" xmlns:mc="http://schemas.openxmlformats.org/markup-compatibility/2006" xmlns:aink="http://schemas.microsoft.com/office/drawing/2016/ink" xmlns:am3d="http://schemas.microsoft.com/office/drawing/2017/model3d" xmlns:o="urn:schemas-microsoft-com:office:office" xmlns:oel="http://schemas.microsoft.com/office/2019/extlst" xmlns:r="http://schemas.openxmlformats.org/officeDocument/2006/relationships" xmlns:m="http://schemas.openxmlformats.org/officeDocument/2006/math" xmlns:v="urn:schemas-microsoft-com:vml" xmlns:wp14="http://schemas.microsoft.com/office/word/2010/wordprocessingDrawing" xmlns:wp="http://schemas.openxmlformats.org/drawingml/2006/wordprocessingDrawing" xmlns:w10="urn:schemas-microsoft-com:office:word" xmlns:w="http://schemas.openxmlformats.org/wordprocessingml/2006/main" xmlns:w14="http://schemas.microsoft.com/office/word/2010/wordml" xmlns:w15="http://schemas.microsoft.com/office/word/2012/wordml" xmlns:w16cex="http://schemas.microsoft.com/office/word/2018/wordml/cex" xmlns:w16cid="http://schemas.microsoft.com/office/word/2016/wordml/cid" xmlns:w16="http://schemas.microsoft.com/office/word/2018/wordml" xmlns:w16sdtdh="http://schemas.microsoft.com/office/word/2020/wordml/sdtdatahash" xmlns:w16se="http://schemas.microsoft.com/office/word/2015/wordml/symex" xmlns:wpg="http://schemas.microsoft.com/office/word/2010/wordprocessingGroup" xmlns:wpi="http://schemas.microsoft.com/office/word/2010/wordprocessingInk" xmlns:wne="http://schemas.microsoft.com/office/word/2006/wordml" xmlns:wps="http://schemas.microsoft.com/office/word/2010/wordprocessingShape" mc:Ignorable="w14 w15 w16se w16cid w16 w16cex w16sdtdh wp14">
   <w:p>
     <w:pPr>
       <w:pStyle w:val="Cabealho"/>
@@ -3550,7 +2824,7 @@
 </file>
 
 <file path=word/numbering.xml><?xml version="1.0" encoding="utf-8"?>
-<w:numbering xmlns:wpc="http://schemas.microsoft.com/office/word/2010/wordprocessingCanvas" xmlns:cx="http://schemas.microsoft.com/office/drawing/2014/chartex" xmlns:cx1="http://schemas.microsoft.com/office/drawing/2015/9/8/chartex" xmlns:cx2="http://schemas.microsoft.com/office/drawing/2015/10/21/chartex" xmlns:cx3="http://schemas.microsoft.com/office/drawing/2016/5/9/chartex" xmlns:cx4="http://schemas.microsoft.com/office/drawing/2016/5/10/chartex" xmlns:cx5="http://schemas.microsoft.com/office/drawing/2016/5/11/chartex" xmlns:cx6="http://schemas.microsoft.com/office/drawing/2016/5/12/chartex" xmlns:cx7="http://schemas.microsoft.com/office/drawing/2016/5/13/chartex" xmlns:cx8="http://schemas.microsoft.com/office/drawing/2016/5/14/chartex" xmlns:mc="http://schemas.openxmlformats.org/markup-compatibility/2006" xmlns:aink="http://schemas.microsoft.com/office/drawing/2016/ink" xmlns:am3d="http://schemas.microsoft.com/office/drawing/2017/model3d" xmlns:o="urn:schemas-microsoft-com:office:office" xmlns:r="http://schemas.openxmlformats.org/officeDocument/2006/relationships" xmlns:m="http://schemas.openxmlformats.org/officeDocument/2006/math" xmlns:v="urn:schemas-microsoft-com:vml" xmlns:wp14="http://schemas.microsoft.com/office/word/2010/wordprocessingDrawing" xmlns:wp="http://schemas.openxmlformats.org/drawingml/2006/wordprocessingDrawing" xmlns:w10="urn:schemas-microsoft-com:office:word" xmlns:w="http://schemas.openxmlformats.org/wordprocessingml/2006/main" xmlns:w14="http://schemas.microsoft.com/office/word/2010/wordml" xmlns:w15="http://schemas.microsoft.com/office/word/2012/wordml" xmlns:w16cid="http://schemas.microsoft.com/office/word/2016/wordml/cid" xmlns:w16se="http://schemas.microsoft.com/office/word/2015/wordml/symex" xmlns:wpg="http://schemas.microsoft.com/office/word/2010/wordprocessingGroup" xmlns:wpi="http://schemas.microsoft.com/office/word/2010/wordprocessingInk" xmlns:wne="http://schemas.microsoft.com/office/word/2006/wordml" xmlns:wps="http://schemas.microsoft.com/office/word/2010/wordprocessingShape" mc:Ignorable="w14 w15 w16se w16cid wp14">
+<w:numbering xmlns:wpc="http://schemas.microsoft.com/office/word/2010/wordprocessingCanvas" xmlns:cx="http://schemas.microsoft.com/office/drawing/2014/chartex" xmlns:cx1="http://schemas.microsoft.com/office/drawing/2015/9/8/chartex" xmlns:cx2="http://schemas.microsoft.com/office/drawing/2015/10/21/chartex" xmlns:cx3="http://schemas.microsoft.com/office/drawing/2016/5/9/chartex" xmlns:cx4="http://schemas.microsoft.com/office/drawing/2016/5/10/chartex" xmlns:cx5="http://schemas.microsoft.com/office/drawing/2016/5/11/chartex" xmlns:cx6="http://schemas.microsoft.com/office/drawing/2016/5/12/chartex" xmlns:cx7="http://schemas.microsoft.com/office/drawing/2016/5/13/chartex" xmlns:cx8="http://schemas.microsoft.com/office/drawing/2016/5/14/chartex" xmlns:mc="http://schemas.openxmlformats.org/markup-compatibility/2006" xmlns:aink="http://schemas.microsoft.com/office/drawing/2016/ink" xmlns:am3d="http://schemas.microsoft.com/office/drawing/2017/model3d" xmlns:o="urn:schemas-microsoft-com:office:office" xmlns:oel="http://schemas.microsoft.com/office/2019/extlst" xmlns:r="http://schemas.openxmlformats.org/officeDocument/2006/relationships" xmlns:m="http://schemas.openxmlformats.org/officeDocument/2006/math" xmlns:v="urn:schemas-microsoft-com:vml" xmlns:wp14="http://schemas.microsoft.com/office/word/2010/wordprocessingDrawing" xmlns:wp="http://schemas.openxmlformats.org/drawingml/2006/wordprocessingDrawing" xmlns:w10="urn:schemas-microsoft-com:office:word" xmlns:w="http://schemas.openxmlformats.org/wordprocessingml/2006/main" xmlns:w14="http://schemas.microsoft.com/office/word/2010/wordml" xmlns:w15="http://schemas.microsoft.com/office/word/2012/wordml" xmlns:w16cex="http://schemas.microsoft.com/office/word/2018/wordml/cex" xmlns:w16cid="http://schemas.microsoft.com/office/word/2016/wordml/cid" xmlns:w16="http://schemas.microsoft.com/office/word/2018/wordml" xmlns:w16sdtdh="http://schemas.microsoft.com/office/word/2020/wordml/sdtdatahash" xmlns:w16se="http://schemas.microsoft.com/office/word/2015/wordml/symex" xmlns:wpg="http://schemas.microsoft.com/office/word/2010/wordprocessingGroup" xmlns:wpi="http://schemas.microsoft.com/office/word/2010/wordprocessingInk" xmlns:wne="http://schemas.microsoft.com/office/word/2006/wordml" xmlns:wps="http://schemas.microsoft.com/office/word/2010/wordprocessingShape" mc:Ignorable="w14 w15 w16se w16cid w16 w16cex w16sdtdh wp14">
   <w:abstractNum w:abstractNumId="0" w15:restartNumberingAfterBreak="0">
     <w:nsid w:val="0BCB2E39"/>
     <w:multiLevelType w:val="multilevel"/>
@@ -4944,53 +4218,53 @@
       </w:pPr>
     </w:lvl>
   </w:abstractNum>
-  <w:num w:numId="1">
+  <w:num w:numId="1" w16cid:durableId="971058969">
     <w:abstractNumId w:val="3"/>
   </w:num>
-  <w:num w:numId="2">
+  <w:num w:numId="2" w16cid:durableId="350228178">
     <w:abstractNumId w:val="6"/>
   </w:num>
-  <w:num w:numId="3">
+  <w:num w:numId="3" w16cid:durableId="1360545472">
     <w:abstractNumId w:val="10"/>
   </w:num>
-  <w:num w:numId="4">
+  <w:num w:numId="4" w16cid:durableId="1888948076">
     <w:abstractNumId w:val="8"/>
   </w:num>
-  <w:num w:numId="5">
+  <w:num w:numId="5" w16cid:durableId="838302496">
     <w:abstractNumId w:val="7"/>
   </w:num>
-  <w:num w:numId="6">
+  <w:num w:numId="6" w16cid:durableId="987514146">
     <w:abstractNumId w:val="5"/>
   </w:num>
-  <w:num w:numId="7">
+  <w:num w:numId="7" w16cid:durableId="1352997085">
     <w:abstractNumId w:val="4"/>
   </w:num>
-  <w:num w:numId="8">
+  <w:num w:numId="8" w16cid:durableId="481311227">
     <w:abstractNumId w:val="2"/>
   </w:num>
-  <w:num w:numId="9">
+  <w:num w:numId="9" w16cid:durableId="401680534">
     <w:abstractNumId w:val="12"/>
   </w:num>
-  <w:num w:numId="10">
+  <w:num w:numId="10" w16cid:durableId="838929451">
     <w:abstractNumId w:val="9"/>
   </w:num>
-  <w:num w:numId="11">
+  <w:num w:numId="11" w16cid:durableId="1533609311">
     <w:abstractNumId w:val="0"/>
   </w:num>
-  <w:num w:numId="12">
+  <w:num w:numId="12" w16cid:durableId="273247125">
     <w:abstractNumId w:val="13"/>
   </w:num>
-  <w:num w:numId="13">
+  <w:num w:numId="13" w16cid:durableId="603459633">
     <w:abstractNumId w:val="1"/>
   </w:num>
-  <w:num w:numId="14">
+  <w:num w:numId="14" w16cid:durableId="631640509">
     <w:abstractNumId w:val="11"/>
   </w:num>
 </w:numbering>
 </file>
 
 <file path=word/styles.xml><?xml version="1.0" encoding="utf-8"?>
-<w:styles xmlns:mc="http://schemas.openxmlformats.org/markup-compatibility/2006" xmlns:r="http://schemas.openxmlformats.org/officeDocument/2006/relationships" xmlns:w="http://schemas.openxmlformats.org/wordprocessingml/2006/main" xmlns:w14="http://schemas.microsoft.com/office/word/2010/wordml" xmlns:w15="http://schemas.microsoft.com/office/word/2012/wordml" xmlns:w16cid="http://schemas.microsoft.com/office/word/2016/wordml/cid" xmlns:w16se="http://schemas.microsoft.com/office/word/2015/wordml/symex" mc:Ignorable="w14 w15 w16se w16cid">
+<w:styles xmlns:mc="http://schemas.openxmlformats.org/markup-compatibility/2006" xmlns:r="http://schemas.openxmlformats.org/officeDocument/2006/relationships" xmlns:w="http://schemas.openxmlformats.org/wordprocessingml/2006/main" xmlns:w14="http://schemas.microsoft.com/office/word/2010/wordml" xmlns:w15="http://schemas.microsoft.com/office/word/2012/wordml" xmlns:w16cex="http://schemas.microsoft.com/office/word/2018/wordml/cex" xmlns:w16cid="http://schemas.microsoft.com/office/word/2016/wordml/cid" xmlns:w16="http://schemas.microsoft.com/office/word/2018/wordml" xmlns:w16sdtdh="http://schemas.microsoft.com/office/word/2020/wordml/sdtdatahash" xmlns:w16se="http://schemas.microsoft.com/office/word/2015/wordml/symex" mc:Ignorable="w14 w15 w16se w16cid w16 w16cex w16sdtdh">
   <w:docDefaults>
     <w:rPrDefault>
       <w:rPr>
@@ -6167,15 +5441,6 @@
 </file>
 
 <file path=customXml/item1.xml><?xml version="1.0" encoding="utf-8"?>
-<?mso-contentType ?>
-<FormTemplates xmlns="http://schemas.microsoft.com/sharepoint/v3/contenttype/forms">
-  <Display>DocumentLibraryForm</Display>
-  <Edit>DocumentLibraryForm</Edit>
-  <New>DocumentLibraryForm</New>
-</FormTemplates>
-</file>
-
-<file path=customXml/item2.xml><?xml version="1.0" encoding="utf-8"?>
 <ct:contentTypeSchema xmlns:ct="http://schemas.microsoft.com/office/2006/metadata/contentType" xmlns:ma="http://schemas.microsoft.com/office/2006/metadata/properties/metaAttributes" ct:_="" ma:_="" ma:contentTypeName="Documento" ma:contentTypeID="0x0101007F8ECE7139958D46ABEDA89D12B90CBF" ma:contentTypeVersion="11" ma:contentTypeDescription="Crie um novo documento." ma:contentTypeScope="" ma:versionID="21e015a6802de694804c575cb15722cd">
   <xsd:schema xmlns:xsd="http://www.w3.org/2001/XMLSchema" xmlns:xs="http://www.w3.org/2001/XMLSchema" xmlns:p="http://schemas.microsoft.com/office/2006/metadata/properties" xmlns:ns2="0a53ad5e-08cc-4fba-9df9-747b79db3e02" xmlns:ns3="99f50afe-28e2-457c-9852-048361d66aad" targetNamespace="http://schemas.microsoft.com/office/2006/metadata/properties" ma:root="true" ma:fieldsID="2434ad73d381691fa3d497c2fd2bdd4c" ns2:_="" ns3:_="">
     <xsd:import namespace="0a53ad5e-08cc-4fba-9df9-747b79db3e02"/>
@@ -6364,7 +5629,20 @@
 </ct:contentTypeSchema>
 </file>
 
+<file path=customXml/item2.xml><?xml version="1.0" encoding="utf-8"?>
+<?mso-contentType ?>
+<FormTemplates xmlns="http://schemas.microsoft.com/sharepoint/v3/contenttype/forms">
+  <Display>DocumentLibraryForm</Display>
+  <Edit>DocumentLibraryForm</Edit>
+  <New>DocumentLibraryForm</New>
+</FormTemplates>
+</file>
+
 <file path=customXml/item3.xml><?xml version="1.0" encoding="utf-8"?>
+<b:Sources xmlns:b="http://schemas.openxmlformats.org/officeDocument/2006/bibliography" xmlns="http://schemas.openxmlformats.org/officeDocument/2006/bibliography" SelectedStyle="\APASixthEditionOfficeOnline.xsl" StyleName="APA" Version="6"/>
+</file>
+
+<file path=customXml/item4.xml><?xml version="1.0" encoding="utf-8"?>
 <p:properties xmlns:p="http://schemas.microsoft.com/office/2006/metadata/properties" xmlns:xsi="http://www.w3.org/2001/XMLSchema-instance" xmlns:pc="http://schemas.microsoft.com/office/infopath/2007/PartnerControls">
   <documentManagement>
     <lcf76f155ced4ddcb4097134ff3c332f xmlns="0a53ad5e-08cc-4fba-9df9-747b79db3e02">
@@ -6375,19 +5653,7 @@
 </p:properties>
 </file>
 
-<file path=customXml/item4.xml><?xml version="1.0" encoding="utf-8"?>
-<b:Sources xmlns:b="http://schemas.openxmlformats.org/officeDocument/2006/bibliography" xmlns="http://schemas.openxmlformats.org/officeDocument/2006/bibliography" SelectedStyle="\APASixthEditionOfficeOnline.xsl" StyleName="APA" Version="6"/>
-</file>
-
 <file path=customXml/itemProps1.xml><?xml version="1.0" encoding="utf-8"?>
-<ds:datastoreItem xmlns:ds="http://schemas.openxmlformats.org/officeDocument/2006/customXml" ds:itemID="{B52C9AD5-4F18-4494-A12B-C11EA8399E21}">
-  <ds:schemaRefs>
-    <ds:schemaRef ds:uri="http://schemas.microsoft.com/sharepoint/v3/contenttype/forms"/>
-  </ds:schemaRefs>
-</ds:datastoreItem>
-</file>
-
-<file path=customXml/itemProps2.xml><?xml version="1.0" encoding="utf-8"?>
 <ds:datastoreItem xmlns:ds="http://schemas.openxmlformats.org/officeDocument/2006/customXml" ds:itemID="{A4DC0A27-FA5F-44DB-905C-A1401F5BD778}">
   <ds:schemaRefs>
     <ds:schemaRef ds:uri="http://schemas.microsoft.com/office/2006/metadata/contentType"/>
@@ -6406,7 +5672,23 @@
 </ds:datastoreItem>
 </file>
 
+<file path=customXml/itemProps2.xml><?xml version="1.0" encoding="utf-8"?>
+<ds:datastoreItem xmlns:ds="http://schemas.openxmlformats.org/officeDocument/2006/customXml" ds:itemID="{B52C9AD5-4F18-4494-A12B-C11EA8399E21}">
+  <ds:schemaRefs>
+    <ds:schemaRef ds:uri="http://schemas.microsoft.com/sharepoint/v3/contenttype/forms"/>
+  </ds:schemaRefs>
+</ds:datastoreItem>
+</file>
+
 <file path=customXml/itemProps3.xml><?xml version="1.0" encoding="utf-8"?>
+<ds:datastoreItem xmlns:ds="http://schemas.openxmlformats.org/officeDocument/2006/customXml" ds:itemID="{4C59138B-03A4-45D1-AE55-1145C9E7F9A2}">
+  <ds:schemaRefs>
+    <ds:schemaRef ds:uri="http://schemas.openxmlformats.org/officeDocument/2006/bibliography"/>
+  </ds:schemaRefs>
+</ds:datastoreItem>
+</file>
+
+<file path=customXml/itemProps4.xml><?xml version="1.0" encoding="utf-8"?>
 <ds:datastoreItem xmlns:ds="http://schemas.openxmlformats.org/officeDocument/2006/customXml" ds:itemID="{79054B02-B215-46AC-9176-544339E93661}">
   <ds:schemaRefs>
     <ds:schemaRef ds:uri="http://schemas.microsoft.com/office/2006/metadata/properties"/>
@@ -6415,12 +5697,4 @@
     <ds:schemaRef ds:uri="99f50afe-28e2-457c-9852-048361d66aad"/>
   </ds:schemaRefs>
 </ds:datastoreItem>
-</file>
-
-<file path=customXml/itemProps4.xml><?xml version="1.0" encoding="utf-8"?>
-<ds:datastoreItem xmlns:ds="http://schemas.openxmlformats.org/officeDocument/2006/customXml" ds:itemID="{4C59138B-03A4-45D1-AE55-1145C9E7F9A2}">
-  <ds:schemaRefs>
-    <ds:schemaRef ds:uri="http://schemas.openxmlformats.org/officeDocument/2006/bibliography"/>
-  </ds:schemaRefs>
-</ds:datastoreItem>
 </file>
</xml_diff>